<commit_message>
rdy for 3 review
</commit_message>
<xml_diff>
--- a/docs/20160209PE.docx
+++ b/docs/20160209PE.docx
@@ -218,7 +218,7 @@
         <w:pStyle w:val="Date"/>
       </w:pPr>
       <w:r>
-        <w:t xml:space="preserve">2017-06-23</w:t>
+        <w:t xml:space="preserve">2017-06-24</w:t>
       </w:r>
     </w:p>
     <w:p>
@@ -245,10 +245,35 @@
     </w:p>
     <w:p>
       <w:pPr>
+        <w:pStyle w:val="FirstParagraph"/>
+      </w:pPr>
+      <w:r>
+        <w:t xml:space="preserve">Corresponding author:</w:t>
+      </w:r>
+      <w:r>
+        <w:t xml:space="preserve"> </w:t>
+      </w:r>
+      <w:hyperlink r:id="rId22">
+        <w:r>
+          <w:rPr>
+            <w:rStyle w:val="Hyperlink"/>
+          </w:rPr>
+          <w:t xml:space="preserve">marcelo.pompelli@ufpe.br</w:t>
+        </w:r>
+      </w:hyperlink>
+      <w:r>
+        <w:t xml:space="preserve"> </w:t>
+      </w:r>
+      <w:r>
+        <w:t xml:space="preserve">(Pompelli, M.F.)</w:t>
+      </w:r>
+    </w:p>
+    <w:p>
+      <w:pPr>
         <w:pStyle w:val="Heading1"/>
       </w:pPr>
-      <w:bookmarkStart w:id="22" w:name="abstract"/>
-      <w:bookmarkEnd w:id="22"/>
+      <w:bookmarkStart w:id="23" w:name="abstract"/>
+      <w:bookmarkEnd w:id="23"/>
       <w:r>
         <w:t xml:space="preserve">Abstract</w:t>
       </w:r>
@@ -306,8 +331,8 @@
       <w:pPr>
         <w:pStyle w:val="Heading1"/>
       </w:pPr>
-      <w:bookmarkStart w:id="23" w:name="highlights"/>
-      <w:bookmarkEnd w:id="23"/>
+      <w:bookmarkStart w:id="24" w:name="highlights"/>
+      <w:bookmarkEnd w:id="24"/>
       <w:r>
         <w:t xml:space="preserve">Highlights</w:t>
       </w:r>
@@ -405,8 +430,8 @@
       <w:pPr>
         <w:pStyle w:val="Heading1"/>
       </w:pPr>
-      <w:bookmarkStart w:id="24" w:name="introduction"/>
-      <w:bookmarkEnd w:id="24"/>
+      <w:bookmarkStart w:id="25" w:name="introduction"/>
+      <w:bookmarkEnd w:id="25"/>
       <w:r>
         <w:t xml:space="preserve">Introduction</w:t>
       </w:r>
@@ -1394,8 +1419,8 @@
       <w:pPr>
         <w:pStyle w:val="Heading1"/>
       </w:pPr>
-      <w:bookmarkStart w:id="25" w:name="materials-and-methods"/>
-      <w:bookmarkEnd w:id="25"/>
+      <w:bookmarkStart w:id="26" w:name="materials-and-methods"/>
+      <w:bookmarkEnd w:id="26"/>
       <w:r>
         <w:t xml:space="preserve">Materials and methods</w:t>
       </w:r>
@@ -1404,8 +1429,8 @@
       <w:pPr>
         <w:pStyle w:val="Heading2"/>
       </w:pPr>
-      <w:bookmarkStart w:id="26" w:name="aging-tests."/>
-      <w:bookmarkEnd w:id="26"/>
+      <w:bookmarkStart w:id="27" w:name="aging-tests."/>
+      <w:bookmarkEnd w:id="27"/>
       <w:r>
         <w:t xml:space="preserve">Aging tests.</w:t>
       </w:r>
@@ -1434,8 +1459,8 @@
       <w:pPr>
         <w:pStyle w:val="Heading2"/>
       </w:pPr>
-      <w:bookmarkStart w:id="27" w:name="germination-tests-with-aged-seeds."/>
-      <w:bookmarkEnd w:id="27"/>
+      <w:bookmarkStart w:id="28" w:name="germination-tests-with-aged-seeds."/>
+      <w:bookmarkEnd w:id="28"/>
       <w:r>
         <w:t xml:space="preserve">Germination tests with aged seeds.</w:t>
       </w:r>
@@ -1476,8 +1501,8 @@
       <w:pPr>
         <w:pStyle w:val="Heading2"/>
       </w:pPr>
-      <w:bookmarkStart w:id="28" w:name="biochemical-analysis-of-the-seeds-used-in-the-aging-test."/>
-      <w:bookmarkEnd w:id="28"/>
+      <w:bookmarkStart w:id="29" w:name="biochemical-analysis-of-the-seeds-used-in-the-aging-test."/>
+      <w:bookmarkEnd w:id="29"/>
       <w:r>
         <w:t xml:space="preserve">Biochemical analysis of the seeds used in the aging test.</w:t>
       </w:r>
@@ -1684,8 +1709,8 @@
       <w:pPr>
         <w:pStyle w:val="Heading2"/>
       </w:pPr>
-      <w:bookmarkStart w:id="29" w:name="physiological-analyzes-coupled-to-the-aging-test."/>
-      <w:bookmarkEnd w:id="29"/>
+      <w:bookmarkStart w:id="30" w:name="physiological-analyzes-coupled-to-the-aging-test."/>
+      <w:bookmarkEnd w:id="30"/>
       <w:r>
         <w:t xml:space="preserve">Physiological analyzes coupled to the aging test.</w:t>
       </w:r>
@@ -1842,8 +1867,8 @@
       <w:pPr>
         <w:pStyle w:val="Heading2"/>
       </w:pPr>
-      <w:bookmarkStart w:id="30" w:name="germination-tests-in-the-presence-of-nacl."/>
-      <w:bookmarkEnd w:id="30"/>
+      <w:bookmarkStart w:id="31" w:name="germination-tests-in-the-presence-of-nacl."/>
+      <w:bookmarkEnd w:id="31"/>
       <w:r>
         <w:t xml:space="preserve">Germination tests in the presence of NaCl.</w:t>
       </w:r>
@@ -1910,8 +1935,8 @@
       <w:pPr>
         <w:pStyle w:val="Heading2"/>
       </w:pPr>
-      <w:bookmarkStart w:id="31" w:name="evaluation-of-germination-parameters."/>
-      <w:bookmarkEnd w:id="31"/>
+      <w:bookmarkStart w:id="32" w:name="evaluation-of-germination-parameters."/>
+      <w:bookmarkEnd w:id="32"/>
       <w:r>
         <w:t xml:space="preserve">Evaluation of germination parameters.</w:t>
       </w:r>
@@ -1951,8 +1976,8 @@
       <w:pPr>
         <w:pStyle w:val="Heading2"/>
       </w:pPr>
-      <w:bookmarkStart w:id="32" w:name="evaluation-of-biometric-parameters-and-biomass."/>
-      <w:bookmarkEnd w:id="32"/>
+      <w:bookmarkStart w:id="33" w:name="evaluation-of-biometric-parameters-and-biomass."/>
+      <w:bookmarkEnd w:id="33"/>
       <w:r>
         <w:t xml:space="preserve">Evaluation of biometric parameters and biomass.</w:t>
       </w:r>
@@ -2015,8 +2040,8 @@
       <w:pPr>
         <w:pStyle w:val="Heading2"/>
       </w:pPr>
-      <w:bookmarkStart w:id="33" w:name="experimental-design-and-statistical-analysis."/>
-      <w:bookmarkEnd w:id="33"/>
+      <w:bookmarkStart w:id="34" w:name="experimental-design-and-statistical-analysis."/>
+      <w:bookmarkEnd w:id="34"/>
       <w:r>
         <w:t xml:space="preserve">Experimental design and statistical analysis.</w:t>
       </w:r>
@@ -2157,8 +2182,8 @@
       <w:pPr>
         <w:pStyle w:val="Heading1"/>
       </w:pPr>
-      <w:bookmarkStart w:id="34" w:name="results"/>
-      <w:bookmarkEnd w:id="34"/>
+      <w:bookmarkStart w:id="35" w:name="results"/>
+      <w:bookmarkEnd w:id="35"/>
       <w:r>
         <w:t xml:space="preserve">Results</w:t>
       </w:r>
@@ -2167,8 +2192,8 @@
       <w:pPr>
         <w:pStyle w:val="Heading2"/>
       </w:pPr>
-      <w:bookmarkStart w:id="35" w:name="germination-of-aged-seeds."/>
-      <w:bookmarkEnd w:id="35"/>
+      <w:bookmarkStart w:id="36" w:name="germination-of-aged-seeds."/>
+      <w:bookmarkEnd w:id="36"/>
       <w:r>
         <w:t xml:space="preserve">Germination of aged seeds.</w:t>
       </w:r>
@@ -2272,8 +2297,8 @@
       <w:pPr>
         <w:pStyle w:val="Heading2"/>
       </w:pPr>
-      <w:bookmarkStart w:id="36" w:name="biochemical-responses-of-seeds-submitted-to-aging."/>
-      <w:bookmarkEnd w:id="36"/>
+      <w:bookmarkStart w:id="37" w:name="biochemical-responses-of-seeds-submitted-to-aging."/>
+      <w:bookmarkEnd w:id="37"/>
       <w:r>
         <w:t xml:space="preserve">Biochemical responses of seeds submitted to aging.</w:t>
       </w:r>
@@ -2413,8 +2438,8 @@
       <w:pPr>
         <w:pStyle w:val="Heading2"/>
       </w:pPr>
-      <w:bookmarkStart w:id="37" w:name="physiological-responses-of-seeds-submitted-to-aging."/>
-      <w:bookmarkEnd w:id="37"/>
+      <w:bookmarkStart w:id="38" w:name="physiological-responses-of-seeds-submitted-to-aging."/>
+      <w:bookmarkEnd w:id="38"/>
       <w:r>
         <w:t xml:space="preserve">Physiological responses of seeds submitted to aging.</w:t>
       </w:r>
@@ -2548,8 +2573,8 @@
       <w:pPr>
         <w:pStyle w:val="Heading2"/>
       </w:pPr>
-      <w:bookmarkStart w:id="38" w:name="seed-germination-treated-with-nacl."/>
-      <w:bookmarkEnd w:id="38"/>
+      <w:bookmarkStart w:id="39" w:name="seed-germination-treated-with-nacl."/>
+      <w:bookmarkEnd w:id="39"/>
       <w:r>
         <w:t xml:space="preserve">Seed germination treated with NaCl.</w:t>
       </w:r>
@@ -2728,8 +2753,8 @@
       <w:pPr>
         <w:pStyle w:val="Heading2"/>
       </w:pPr>
-      <w:bookmarkStart w:id="39" w:name="biometric-and-biomass-components."/>
-      <w:bookmarkEnd w:id="39"/>
+      <w:bookmarkStart w:id="40" w:name="biometric-and-biomass-components."/>
+      <w:bookmarkEnd w:id="40"/>
       <w:r>
         <w:t xml:space="preserve">Biometric and biomass components.</w:t>
       </w:r>
@@ -2791,8 +2816,8 @@
       <w:pPr>
         <w:pStyle w:val="Heading2"/>
       </w:pPr>
-      <w:bookmarkStart w:id="40" w:name="multivariate-analysis-of-the-salinity-experiment."/>
-      <w:bookmarkEnd w:id="40"/>
+      <w:bookmarkStart w:id="41" w:name="multivariate-analysis-of-the-salinity-experiment."/>
+      <w:bookmarkEnd w:id="41"/>
       <w:r>
         <w:t xml:space="preserve">Multivariate analysis of the salinity experiment.</w:t>
       </w:r>
@@ -2818,8 +2843,828 @@
       <w:pPr>
         <w:pStyle w:val="Heading1"/>
       </w:pPr>
-      <w:bookmarkStart w:id="41" w:name="figures-tables"/>
-      <w:bookmarkEnd w:id="41"/>
+      <w:bookmarkStart w:id="42" w:name="discussion"/>
+      <w:bookmarkEnd w:id="42"/>
+      <w:r>
+        <w:t xml:space="preserve">Discussion</w:t>
+      </w:r>
+    </w:p>
+    <w:p>
+      <w:pPr>
+        <w:pStyle w:val="FirstParagraph"/>
+      </w:pPr>
+      <w:r>
+        <w:t xml:space="preserve">The seeds of</w:t>
+      </w:r>
+      <w:r>
+        <w:t xml:space="preserve"> </w:t>
+      </w:r>
+      <w:r>
+        <w:rPr>
+          <w:i/>
+        </w:rPr>
+        <w:t xml:space="preserve">J. curcas</w:t>
+      </w:r>
+      <w:r>
+        <w:t xml:space="preserve"> </w:t>
+      </w:r>
+      <w:r>
+        <w:t xml:space="preserve">are classified as orthodox</w:t>
+      </w:r>
+      <w:r>
+        <w:t xml:space="preserve"> </w:t>
+      </w:r>
+      <w:r>
+        <w:t xml:space="preserve">(Hay and Probert,</w:t>
+      </w:r>
+      <w:r>
+        <w:t xml:space="preserve"> </w:t>
+      </w:r>
+      <w:hyperlink w:anchor="ref-hay2013advances">
+        <w:r>
+          <w:rPr>
+            <w:rStyle w:val="Hyperlink"/>
+          </w:rPr>
+          <w:t xml:space="preserve">2013</w:t>
+        </w:r>
+      </w:hyperlink>
+      <w:r>
+        <w:t xml:space="preserve">)</w:t>
+      </w:r>
+      <w:r>
+        <w:t xml:space="preserve">, resistant to desiccation and can present water contents up to 18%</w:t>
+      </w:r>
+      <w:r>
+        <w:t xml:space="preserve"> </w:t>
+      </w:r>
+      <w:r>
+        <w:t xml:space="preserve">(Marcelo Francisco Pompelli et al.,</w:t>
+      </w:r>
+      <w:r>
+        <w:t xml:space="preserve"> </w:t>
+      </w:r>
+      <w:hyperlink w:anchor="ref-pompelli2010environmental">
+        <w:r>
+          <w:rPr>
+            <w:rStyle w:val="Hyperlink"/>
+          </w:rPr>
+          <w:t xml:space="preserve">2010</w:t>
+        </w:r>
+      </w:hyperlink>
+      <w:r>
+        <w:t xml:space="preserve">)</w:t>
+      </w:r>
+      <w:r>
+        <w:t xml:space="preserve"> </w:t>
+      </w:r>
+      <w:r>
+        <w:t xml:space="preserve">when freshly harvested. Moncaleano-Escandon et al. (2013)</w:t>
+      </w:r>
+      <w:r>
+        <w:t xml:space="preserve"> </w:t>
+      </w:r>
+      <w:r>
+        <w:t xml:space="preserve">(Moncaleano-Escandon et al.,</w:t>
+      </w:r>
+      <w:r>
+        <w:t xml:space="preserve"> </w:t>
+      </w:r>
+      <w:hyperlink w:anchor="ref-moncaleano2013germination">
+        <w:r>
+          <w:rPr>
+            <w:rStyle w:val="Hyperlink"/>
+          </w:rPr>
+          <w:t xml:space="preserve">2013</w:t>
+        </w:r>
+      </w:hyperlink>
+      <w:r>
+        <w:t xml:space="preserve">)</w:t>
+      </w:r>
+      <w:r>
+        <w:t xml:space="preserve">, showed that the seeds of</w:t>
+      </w:r>
+      <w:r>
+        <w:t xml:space="preserve"> </w:t>
+      </w:r>
+      <w:r>
+        <w:rPr>
+          <w:i/>
+        </w:rPr>
+        <w:t xml:space="preserve">J. curcas</w:t>
+      </w:r>
+      <w:r>
+        <w:t xml:space="preserve"> </w:t>
+      </w:r>
+      <w:r>
+        <w:t xml:space="preserve">can drastically reduce their germinability during storage at temperatures of 4°C or 25°C, accompanied by the reduction of some compounds such as starch and total soluble proteins. This author also showed that at 4°C it was more interesting for the storage of seeds of this species. All our tests were performed in 4ºC. With the use of desiccant. We observed a reduction of the relative humidity in the interstice of the seeds, reducing the water content of the seeds and consequently the water potential. Coupled to these facts, the respiration rate were strongly reduced, but not zero, which allowed the viability of the embryo at the expense of the solubilization of reserves, that supported the germinability of the seeds during the storage without significant reduction. However, we shows a strong and positive correlation (r = 0.92, p ≤ 0.05) between total soluble proteins and amino acid syntheses. A possible explanation could be that structural proteins were mobilized to generate carbon skeleton to respiration or amino acids as a compatible solutes that allows maintain the respiration even with reduction of seed moisture. Similarly described previously, we showed a significant correlation between decrease of sucrose and elevation to glucose (r = -0.87, p ≤ 0.05) and fructose (r = -0.56, p ≤ 0.05). The total soluble carbohydrates content must have been reduced by the metabolism of sucrose, which acted as the carbon source for the embryo. Circumstantial evidence of this idea is based on the elevation of glucose and fructose contents while there has been a reduction in the levels of starch and sucrose. Thus, the respiration rate, even low, foresees the live embryo, which allowed the same germination rate, even 12 months after storage, a fact that diverges of Moncaleano-Escandon et al. (2013)</w:t>
+      </w:r>
+      <w:r>
+        <w:t xml:space="preserve"> </w:t>
+      </w:r>
+      <w:r>
+        <w:t xml:space="preserve">(Moncaleano-Escandon et al.,</w:t>
+      </w:r>
+      <w:r>
+        <w:t xml:space="preserve"> </w:t>
+      </w:r>
+      <w:hyperlink w:anchor="ref-moncaleano2013germination">
+        <w:r>
+          <w:rPr>
+            <w:rStyle w:val="Hyperlink"/>
+          </w:rPr>
+          <w:t xml:space="preserve">2013</w:t>
+        </w:r>
+      </w:hyperlink>
+      <w:r>
+        <w:t xml:space="preserve">)</w:t>
+      </w:r>
+      <w:r>
+        <w:t xml:space="preserve"> </w:t>
+      </w:r>
+      <w:r>
+        <w:t xml:space="preserve">which describes that the germination of</w:t>
+      </w:r>
+      <w:r>
+        <w:t xml:space="preserve"> </w:t>
+      </w:r>
+      <w:r>
+        <w:rPr>
+          <w:i/>
+        </w:rPr>
+        <w:t xml:space="preserve">J. curcas</w:t>
+      </w:r>
+      <w:r>
+        <w:t xml:space="preserve"> </w:t>
+      </w:r>
+      <w:r>
+        <w:t xml:space="preserve">seeds drop near to zero after 12 months of storage, but six months after start of experiments the seed germination drop 27%. It should be noted that Moncaleano-Escandon et al. (2013)</w:t>
+      </w:r>
+      <w:r>
+        <w:t xml:space="preserve"> </w:t>
+      </w:r>
+      <w:r>
+        <w:t xml:space="preserve">(Moncaleano-Escandon et al.,</w:t>
+      </w:r>
+      <w:r>
+        <w:t xml:space="preserve"> </w:t>
+      </w:r>
+      <w:hyperlink w:anchor="ref-moncaleano2013germination">
+        <w:r>
+          <w:rPr>
+            <w:rStyle w:val="Hyperlink"/>
+          </w:rPr>
+          <w:t xml:space="preserve">2013</w:t>
+        </w:r>
+      </w:hyperlink>
+      <w:r>
+        <w:t xml:space="preserve">)</w:t>
+      </w:r>
+      <w:r>
+        <w:t xml:space="preserve">, stored its seeds without any type of desiccant and, in this study, we used a desiccant which promoted a with very low RH into seeds interstices. Another high evidence of respiration was responsible for the mobilization of reserves can be corroborated by the strong negative correlation between oil, starch and sucrose contents with its degradation products (i.e., total soluble proteins, total soluble amino acids and glucose). In addition, it was reported that seeds containing between 6% and 8% of moisture had a suddenly reduction in seed oil content in the first 3 months of storage, together with an increase in the concentration of free fatty acids</w:t>
+      </w:r>
+      <w:r>
+        <w:t xml:space="preserve"> </w:t>
+      </w:r>
+      <w:r>
+        <w:t xml:space="preserve">(Akowuah et al.,</w:t>
+      </w:r>
+      <w:r>
+        <w:t xml:space="preserve"> </w:t>
+      </w:r>
+      <w:hyperlink w:anchor="ref-akowuah2012influence">
+        <w:r>
+          <w:rPr>
+            <w:rStyle w:val="Hyperlink"/>
+          </w:rPr>
+          <w:t xml:space="preserve">2012</w:t>
+        </w:r>
+      </w:hyperlink>
+      <w:r>
+        <w:t xml:space="preserve">; Darmaputra et al.,</w:t>
+      </w:r>
+      <w:r>
+        <w:t xml:space="preserve"> </w:t>
+      </w:r>
+      <w:hyperlink w:anchor="ref-worang2008quality">
+        <w:r>
+          <w:rPr>
+            <w:rStyle w:val="Hyperlink"/>
+          </w:rPr>
+          <w:t xml:space="preserve">2009</w:t>
+        </w:r>
+      </w:hyperlink>
+      <w:r>
+        <w:t xml:space="preserve">)</w:t>
+      </w:r>
+      <w:r>
+        <w:t xml:space="preserve"> </w:t>
+      </w:r>
+      <w:r>
+        <w:t xml:space="preserve">Thus, it is verified that the moisture control in the interstice of the seeds should be taken into account to preserve both the viability and the oil content of the seeds of</w:t>
+      </w:r>
+      <w:r>
+        <w:t xml:space="preserve"> </w:t>
+      </w:r>
+      <w:r>
+        <w:rPr>
+          <w:i/>
+        </w:rPr>
+        <w:t xml:space="preserve">J. curcas</w:t>
+      </w:r>
+      <w:r>
+        <w:t xml:space="preserve">.</w:t>
+      </w:r>
+    </w:p>
+    <w:p>
+      <w:pPr>
+        <w:pStyle w:val="BodyText"/>
+      </w:pPr>
+      <w:r>
+        <w:t xml:space="preserve">The negative effects of saline stress were reflected in the delay in the mean germination time, from 3 days in the 0 mM NaCl and up to 13 days in 150 mM NaCl, which is confirmed by the significant reduction in germination rate. Same patter was previously reported by Alencar et al. (2015)</w:t>
+      </w:r>
+      <w:r>
+        <w:t xml:space="preserve"> </w:t>
+      </w:r>
+      <w:r>
+        <w:t xml:space="preserve">(Alencar et al.,</w:t>
+      </w:r>
+      <w:r>
+        <w:t xml:space="preserve"> </w:t>
+      </w:r>
+      <w:hyperlink w:anchor="ref-alencar2015ultrastructural">
+        <w:r>
+          <w:rPr>
+            <w:rStyle w:val="Hyperlink"/>
+          </w:rPr>
+          <w:t xml:space="preserve">2015</w:t>
+        </w:r>
+      </w:hyperlink>
+      <w:r>
+        <w:t xml:space="preserve">)</w:t>
+      </w:r>
+      <w:r>
+        <w:t xml:space="preserve"> </w:t>
+      </w:r>
+      <w:r>
+        <w:t xml:space="preserve">which describes that</w:t>
+      </w:r>
+      <w:r>
+        <w:t xml:space="preserve"> </w:t>
+      </w:r>
+      <w:r>
+        <w:rPr>
+          <w:i/>
+        </w:rPr>
+        <w:t xml:space="preserve">J. curcas</w:t>
+      </w:r>
+      <w:r>
+        <w:t xml:space="preserve"> </w:t>
+      </w:r>
+      <w:r>
+        <w:t xml:space="preserve">present a strong and negative correlation between germination rate and mean germination time. Regardless of the storage time, germination was initiated between the third and fifth day, with complete finishing after 23 days of sowing, which occurred mainly with 12 months of storage. Both salinity and storage delayed germination; but among them, storage seems to be the factor that promotes a better storage time, while NaCl seems to be toxic for germination in</w:t>
+      </w:r>
+      <w:r>
+        <w:t xml:space="preserve"> </w:t>
+      </w:r>
+      <w:r>
+        <w:rPr>
+          <w:i/>
+        </w:rPr>
+        <w:t xml:space="preserve">J. curcas</w:t>
+      </w:r>
+      <w:r>
+        <w:t xml:space="preserve">. It was observed that the germination synchrony was reduced with the increase of the salts concentration, and the salinity promoted a more disorganized germination; a fact corroborated by the high values of germination uncertainty. That</w:t>
+      </w:r>
+      <w:r>
+        <w:t xml:space="preserve"> </w:t>
+      </w:r>
+      <w:r>
+        <w:rPr>
+          <w:i/>
+        </w:rPr>
+        <w:t xml:space="preserve">J. curcas</w:t>
+      </w:r>
+      <w:r>
+        <w:t xml:space="preserve"> </w:t>
+      </w:r>
+      <w:r>
+        <w:t xml:space="preserve">has an asynchrony in germination, mainly in salt stress, is already very well studied</w:t>
+      </w:r>
+      <w:r>
+        <w:t xml:space="preserve"> </w:t>
+      </w:r>
+      <w:r>
+        <w:t xml:space="preserve">(Alencar et al.,</w:t>
+      </w:r>
+      <w:r>
+        <w:t xml:space="preserve"> </w:t>
+      </w:r>
+      <w:hyperlink w:anchor="ref-alencar2015ultrastructural">
+        <w:r>
+          <w:rPr>
+            <w:rStyle w:val="Hyperlink"/>
+          </w:rPr>
+          <w:t xml:space="preserve">2015</w:t>
+        </w:r>
+      </w:hyperlink>
+      <w:r>
+        <w:t xml:space="preserve">; Islam et al.,</w:t>
+      </w:r>
+      <w:r>
+        <w:t xml:space="preserve"> </w:t>
+      </w:r>
+      <w:hyperlink w:anchor="ref-islam2009effect">
+        <w:r>
+          <w:rPr>
+            <w:rStyle w:val="Hyperlink"/>
+          </w:rPr>
+          <w:t xml:space="preserve">2009</w:t>
+        </w:r>
+      </w:hyperlink>
+      <w:r>
+        <w:t xml:space="preserve">; Moncaleano-Escandon et al.,</w:t>
+      </w:r>
+      <w:r>
+        <w:t xml:space="preserve"> </w:t>
+      </w:r>
+      <w:hyperlink w:anchor="ref-moncaleano2013germination">
+        <w:r>
+          <w:rPr>
+            <w:rStyle w:val="Hyperlink"/>
+          </w:rPr>
+          <w:t xml:space="preserve">2013</w:t>
+        </w:r>
+      </w:hyperlink>
+      <w:r>
+        <w:t xml:space="preserve">; Marcelo Francisco Pompelli et al.,</w:t>
+      </w:r>
+      <w:r>
+        <w:t xml:space="preserve"> </w:t>
+      </w:r>
+      <w:hyperlink w:anchor="ref-pompelli2010environmental">
+        <w:r>
+          <w:rPr>
+            <w:rStyle w:val="Hyperlink"/>
+          </w:rPr>
+          <w:t xml:space="preserve">2010</w:t>
+        </w:r>
+      </w:hyperlink>
+      <w:r>
+        <w:t xml:space="preserve">; Silva et al.,</w:t>
+      </w:r>
+      <w:r>
+        <w:t xml:space="preserve"> </w:t>
+      </w:r>
+      <w:hyperlink w:anchor="ref-silva2012relationship">
+        <w:r>
+          <w:rPr>
+            <w:rStyle w:val="Hyperlink"/>
+          </w:rPr>
+          <w:t xml:space="preserve">2012</w:t>
+        </w:r>
+      </w:hyperlink>
+      <w:r>
+        <w:t xml:space="preserve">)</w:t>
+      </w:r>
+      <w:r>
+        <w:t xml:space="preserve">. Therefore, if we analyze the previously published data with those presented of this study we can postulate that synchrony and the uncertainty of the germination can not be considered a good parameters for judgment, at least in</w:t>
+      </w:r>
+      <w:r>
+        <w:t xml:space="preserve"> </w:t>
+      </w:r>
+      <w:r>
+        <w:rPr>
+          <w:i/>
+        </w:rPr>
+        <w:t xml:space="preserve">J. curcas</w:t>
+      </w:r>
+      <w:r>
+        <w:t xml:space="preserve">. A possible explanation for this could arise from the fact that</w:t>
+      </w:r>
+      <w:r>
+        <w:t xml:space="preserve"> </w:t>
+      </w:r>
+      <w:r>
+        <w:rPr>
+          <w:i/>
+        </w:rPr>
+        <w:t xml:space="preserve">J. curcas</w:t>
+      </w:r>
+      <w:r>
+        <w:t xml:space="preserve"> </w:t>
+      </w:r>
+      <w:r>
+        <w:t xml:space="preserve">is not yet a domesticated species</w:t>
+      </w:r>
+      <w:r>
+        <w:t xml:space="preserve"> </w:t>
+      </w:r>
+      <w:r>
+        <w:t xml:space="preserve">(Achten et al.,</w:t>
+      </w:r>
+      <w:r>
+        <w:t xml:space="preserve"> </w:t>
+      </w:r>
+      <w:hyperlink w:anchor="ref-achten2010towards">
+        <w:r>
+          <w:rPr>
+            <w:rStyle w:val="Hyperlink"/>
+          </w:rPr>
+          <w:t xml:space="preserve">2010</w:t>
+        </w:r>
+      </w:hyperlink>
+      <w:r>
+        <w:t xml:space="preserve">)</w:t>
+      </w:r>
+      <w:r>
+        <w:t xml:space="preserve">, which makes it present high levels of uncertainty in germination</w:t>
+      </w:r>
+      <w:r>
+        <w:t xml:space="preserve"> </w:t>
+      </w:r>
+      <w:r>
+        <w:t xml:space="preserve">(Ranal and Santana,</w:t>
+      </w:r>
+      <w:r>
+        <w:t xml:space="preserve"> </w:t>
+      </w:r>
+      <w:hyperlink w:anchor="ref-ranal2006and">
+        <w:r>
+          <w:rPr>
+            <w:rStyle w:val="Hyperlink"/>
+          </w:rPr>
+          <w:t xml:space="preserve">2006</w:t>
+        </w:r>
+      </w:hyperlink>
+      <w:r>
+        <w:t xml:space="preserve">)</w:t>
+      </w:r>
+      <w:r>
+        <w:t xml:space="preserve">. A factor highly related to the survival of the species in its original habitat</w:t>
+      </w:r>
+      <w:r>
+        <w:t xml:space="preserve"> </w:t>
+      </w:r>
+      <w:r>
+        <w:t xml:space="preserve">(Maes et al.,</w:t>
+      </w:r>
+      <w:r>
+        <w:t xml:space="preserve"> </w:t>
+      </w:r>
+      <w:hyperlink w:anchor="ref-maes2009climatic">
+        <w:r>
+          <w:rPr>
+            <w:rStyle w:val="Hyperlink"/>
+          </w:rPr>
+          <w:t xml:space="preserve">2009</w:t>
+        </w:r>
+      </w:hyperlink>
+      <w:r>
+        <w:t xml:space="preserve">)</w:t>
+      </w:r>
+      <w:r>
+        <w:t xml:space="preserve"> </w:t>
+      </w:r>
+      <w:r>
+        <w:t xml:space="preserve">and very unstable from the physiological point of view. Seeds of</w:t>
+      </w:r>
+      <w:r>
+        <w:t xml:space="preserve"> </w:t>
+      </w:r>
+      <w:r>
+        <w:rPr>
+          <w:i/>
+        </w:rPr>
+        <w:t xml:space="preserve">J. curcas</w:t>
+      </w:r>
+      <w:r>
+        <w:t xml:space="preserve"> </w:t>
+      </w:r>
+      <w:r>
+        <w:t xml:space="preserve">can not tolerate up to 150 mM NaCl in the irrigation water for seed germination, and it has very difficulties for seedlings development in concentrations above 75 mM of NaCl. The delay of the germination accompanied with the decrease of the development of the leaves and the reduction of the root growth promotes delay of the autotrophic phase of the plants, in extreme cases, leads to the death of the seedling in the first days after germination. A possible explanation for this is presented by Alencar et al. (2015)</w:t>
+      </w:r>
+      <w:r>
+        <w:t xml:space="preserve"> </w:t>
+      </w:r>
+      <w:r>
+        <w:t xml:space="preserve">(Alencar et al.,</w:t>
+      </w:r>
+      <w:r>
+        <w:t xml:space="preserve"> </w:t>
+      </w:r>
+      <w:hyperlink w:anchor="ref-alencar2015ultrastructural">
+        <w:r>
+          <w:rPr>
+            <w:rStyle w:val="Hyperlink"/>
+          </w:rPr>
+          <w:t xml:space="preserve">2015</w:t>
+        </w:r>
+      </w:hyperlink>
+      <w:r>
+        <w:t xml:space="preserve">)</w:t>
+      </w:r>
+      <w:r>
+        <w:t xml:space="preserve"> </w:t>
+      </w:r>
+      <w:r>
+        <w:t xml:space="preserve">since there was a great increase of the Na+ and Cl- contents in the embryonic axes and in the endosperm of the seeds of</w:t>
+      </w:r>
+      <w:r>
+        <w:t xml:space="preserve"> </w:t>
+      </w:r>
+      <w:r>
+        <w:rPr>
+          <w:i/>
+        </w:rPr>
+        <w:t xml:space="preserve">J. curcas</w:t>
+      </w:r>
+      <w:r>
+        <w:t xml:space="preserve">. Another possibility is loss of mobilization of cotyledon reserves on germination</w:t>
+      </w:r>
+      <w:r>
+        <w:t xml:space="preserve"> </w:t>
+      </w:r>
+      <w:r>
+        <w:t xml:space="preserve">(Liu et al.,</w:t>
+      </w:r>
+      <w:r>
+        <w:t xml:space="preserve"> </w:t>
+      </w:r>
+      <w:hyperlink w:anchor="ref-liu2010seed">
+        <w:r>
+          <w:rPr>
+            <w:rStyle w:val="Hyperlink"/>
+          </w:rPr>
+          <w:t xml:space="preserve">2010</w:t>
+        </w:r>
+      </w:hyperlink>
+      <w:r>
+        <w:t xml:space="preserve">)</w:t>
+      </w:r>
+      <w:r>
+        <w:t xml:space="preserve"> </w:t>
+      </w:r>
+      <w:r>
+        <w:t xml:space="preserve">affecting seedling establishment</w:t>
+      </w:r>
+      <w:r>
+        <w:t xml:space="preserve"> </w:t>
+      </w:r>
+      <w:r>
+        <w:t xml:space="preserve">(Marques et al.,</w:t>
+      </w:r>
+      <w:r>
+        <w:t xml:space="preserve"> </w:t>
+      </w:r>
+      <w:hyperlink w:anchor="ref-marques2013increased">
+        <w:r>
+          <w:rPr>
+            <w:rStyle w:val="Hyperlink"/>
+          </w:rPr>
+          <w:t xml:space="preserve">2013</w:t>
+        </w:r>
+      </w:hyperlink>
+      <w:r>
+        <w:t xml:space="preserve">)</w:t>
+      </w:r>
+      <w:r>
+        <w:t xml:space="preserve">.</w:t>
+      </w:r>
+    </w:p>
+    <w:p>
+      <w:pPr>
+        <w:pStyle w:val="BodyText"/>
+      </w:pPr>
+      <w:r>
+        <w:t xml:space="preserve">It is very commont that plants increase their stem biomass to the detriment of other organs when subjected to salinity</w:t>
+      </w:r>
+      <w:r>
+        <w:t xml:space="preserve"> </w:t>
+      </w:r>
+      <w:r>
+        <w:t xml:space="preserve">(Dantas et al.,</w:t>
+      </w:r>
+      <w:r>
+        <w:t xml:space="preserve"> </w:t>
+      </w:r>
+      <w:hyperlink w:anchor="ref-dantas2007germination">
+        <w:r>
+          <w:rPr>
+            <w:rStyle w:val="Hyperlink"/>
+          </w:rPr>
+          <w:t xml:space="preserve">2007</w:t>
+        </w:r>
+      </w:hyperlink>
+      <w:r>
+        <w:t xml:space="preserve">; Munns and Termaat,</w:t>
+      </w:r>
+      <w:r>
+        <w:t xml:space="preserve"> </w:t>
+      </w:r>
+      <w:hyperlink w:anchor="ref-munns1986whole">
+        <w:r>
+          <w:rPr>
+            <w:rStyle w:val="Hyperlink"/>
+          </w:rPr>
+          <w:t xml:space="preserve">1986</w:t>
+        </w:r>
+      </w:hyperlink>
+      <w:r>
+        <w:t xml:space="preserve">; Praxedes et al.,</w:t>
+      </w:r>
+      <w:r>
+        <w:t xml:space="preserve"> </w:t>
+      </w:r>
+      <w:hyperlink w:anchor="ref-praxedes2010salt">
+        <w:r>
+          <w:rPr>
+            <w:rStyle w:val="Hyperlink"/>
+          </w:rPr>
+          <w:t xml:space="preserve">2009</w:t>
+        </w:r>
+      </w:hyperlink>
+      <w:r>
+        <w:t xml:space="preserve">)</w:t>
+      </w:r>
+      <w:r>
+        <w:t xml:space="preserve">. Munns</w:t>
+      </w:r>
+      <w:r>
+        <w:t xml:space="preserve"> </w:t>
+      </w:r>
+      <w:r>
+        <w:t xml:space="preserve">(Munns and Termaat,</w:t>
+      </w:r>
+      <w:r>
+        <w:t xml:space="preserve"> </w:t>
+      </w:r>
+      <w:hyperlink w:anchor="ref-munns1986whole">
+        <w:r>
+          <w:rPr>
+            <w:rStyle w:val="Hyperlink"/>
+          </w:rPr>
+          <w:t xml:space="preserve">1986</w:t>
+        </w:r>
+      </w:hyperlink>
+      <w:r>
+        <w:t xml:space="preserve">)</w:t>
+      </w:r>
+      <w:r>
+        <w:t xml:space="preserve"> </w:t>
+      </w:r>
+      <w:r>
+        <w:t xml:space="preserve">describes this fact as an indirect effect of decreasing water uptake by roots and lower leaf expansion, while Praxedes</w:t>
+      </w:r>
+      <w:r>
+        <w:t xml:space="preserve"> </w:t>
+      </w:r>
+      <w:r>
+        <w:t xml:space="preserve">(Praxedes et al.,</w:t>
+      </w:r>
+      <w:r>
+        <w:t xml:space="preserve"> </w:t>
+      </w:r>
+      <w:hyperlink w:anchor="ref-praxedes2010salt">
+        <w:r>
+          <w:rPr>
+            <w:rStyle w:val="Hyperlink"/>
+          </w:rPr>
+          <w:t xml:space="preserve">2009</w:t>
+        </w:r>
+      </w:hyperlink>
+      <w:r>
+        <w:t xml:space="preserve">)</w:t>
+      </w:r>
+      <w:r>
+        <w:t xml:space="preserve"> </w:t>
+      </w:r>
+      <w:r>
+        <w:t xml:space="preserve">describes this effect as lower relative growth rate of the plant as a whole. Many studies</w:t>
+      </w:r>
+      <w:r>
+        <w:t xml:space="preserve"> </w:t>
+      </w:r>
+      <w:r>
+        <w:t xml:space="preserve">(Bayuelo-Jiménez et al.,</w:t>
+      </w:r>
+      <w:r>
+        <w:t xml:space="preserve"> </w:t>
+      </w:r>
+      <w:hyperlink w:anchor="ref-bayuelo2002salinity">
+        <w:r>
+          <w:rPr>
+            <w:rStyle w:val="Hyperlink"/>
+          </w:rPr>
+          <w:t xml:space="preserve">2002</w:t>
+        </w:r>
+      </w:hyperlink>
+      <w:r>
+        <w:t xml:space="preserve">; Debez et al.,</w:t>
+      </w:r>
+      <w:r>
+        <w:t xml:space="preserve"> </w:t>
+      </w:r>
+      <w:hyperlink w:anchor="ref-debez2004salinity">
+        <w:r>
+          <w:rPr>
+            <w:rStyle w:val="Hyperlink"/>
+          </w:rPr>
+          <w:t xml:space="preserve">2004</w:t>
+        </w:r>
+      </w:hyperlink>
+      <w:r>
+        <w:t xml:space="preserve">)</w:t>
+      </w:r>
+      <w:r>
+        <w:t xml:space="preserve"> </w:t>
+      </w:r>
+      <w:r>
+        <w:t xml:space="preserve">describes that all biometric components are reduced in non-halophytes plants when submitted to salinity. In addition, Hasewaga</w:t>
+      </w:r>
+      <w:r>
+        <w:t xml:space="preserve"> </w:t>
+      </w:r>
+      <w:r>
+        <w:t xml:space="preserve">(Hasegawa et al.,</w:t>
+      </w:r>
+      <w:r>
+        <w:t xml:space="preserve"> </w:t>
+      </w:r>
+      <w:hyperlink w:anchor="ref-hasegawa2000plant">
+        <w:r>
+          <w:rPr>
+            <w:rStyle w:val="Hyperlink"/>
+          </w:rPr>
+          <w:t xml:space="preserve">2000</w:t>
+        </w:r>
+      </w:hyperlink>
+      <w:r>
+        <w:t xml:space="preserve">)</w:t>
+      </w:r>
+      <w:r>
+        <w:t xml:space="preserve"> </w:t>
+      </w:r>
+      <w:r>
+        <w:t xml:space="preserve">attributed salt stress as reductor of growth reduction to a number of factors such as changes in the water status of the plant caused by the osmotic effect of the salts, increase in the concentration of toxic ions, which could be produce physiological and biochemical variations and alteration in the absorption of essential nutrients, as potassium and calcium.</w:t>
+      </w:r>
+    </w:p>
+    <w:p>
+      <w:pPr>
+        <w:pStyle w:val="Heading1"/>
+      </w:pPr>
+      <w:bookmarkStart w:id="43" w:name="conclusion"/>
+      <w:bookmarkEnd w:id="43"/>
+      <w:r>
+        <w:t xml:space="preserve">Conclusion</w:t>
+      </w:r>
+    </w:p>
+    <w:p>
+      <w:pPr>
+        <w:pStyle w:val="FirstParagraph"/>
+      </w:pPr>
+      <w:r>
+        <w:t xml:space="preserve">Results presented here, indicates that: 1) biometric parameters explain better the salinity response than the germination parameters. Thus, genotypes 114, 171 and 183 would be considered interesting candidates for salt stress tolerance, whereas genotypes 133 and 218 show sensitivity to NaCl addition. 2) the viability of germination and oil content in seeds of</w:t>
+      </w:r>
+      <w:r>
+        <w:t xml:space="preserve"> </w:t>
+      </w:r>
+      <w:r>
+        <w:rPr>
+          <w:i/>
+        </w:rPr>
+        <w:t xml:space="preserve">J. curcas</w:t>
+      </w:r>
+      <w:r>
+        <w:t xml:space="preserve"> </w:t>
+      </w:r>
+      <w:r>
+        <w:t xml:space="preserve">can be maintained provided if there is control of moisture in the interstices of the seed during storage. 3) considering only salt stress experiments we can somehow describes that genotypes, 114, 171 and 183 could be considered as potential candidates for future breeding programs.</w:t>
+      </w:r>
+    </w:p>
+    <w:p>
+      <w:pPr>
+        <w:pStyle w:val="Heading1"/>
+      </w:pPr>
+      <w:bookmarkStart w:id="44" w:name="acknowledgments"/>
+      <w:bookmarkEnd w:id="44"/>
+      <w:r>
+        <w:t xml:space="preserve">Acknowledgments</w:t>
+      </w:r>
+    </w:p>
+    <w:p>
+      <w:pPr>
+        <w:pStyle w:val="FirstParagraph"/>
+      </w:pPr>
+      <w:r>
+        <w:t xml:space="preserve">The authors thank the National Council for Scientific and Technological Development (CNPq Process nº 404357/2013-0) for the financial support. The first author thanks the Coordination of Improvement of Higher Education Personnel (CAPES) for the scholarship. Special thanks to Dr. Agnaldo Rodrigues de Melo Chaves, Tropical Semiarid Agricultural Research Center, Embrapa Semiárido, Petrolina, PE, Brazil and Embrapa Agroenergy, Brasília, DF, Brazil for giving the seeds used in this study. The authors would also like to extend special thanks to Mrs. Ana Maria Meucci Dal Cin for her teaching and dedication to better formation, which benefited Marcelo Francisco Pompelli, at about 30 years ago.</w:t>
+      </w:r>
+    </w:p>
+    <w:p>
+      <w:pPr>
+        <w:pStyle w:val="Heading1"/>
+      </w:pPr>
+      <w:bookmarkStart w:id="45" w:name="figures-tables"/>
+      <w:bookmarkEnd w:id="45"/>
       <w:r>
         <w:t xml:space="preserve">Figures &amp; tables</w:t>
       </w:r>
@@ -2828,8 +3673,8 @@
       <w:pPr>
         <w:pStyle w:val="Heading2"/>
       </w:pPr>
-      <w:bookmarkStart w:id="42" w:name="tables"/>
-      <w:bookmarkEnd w:id="42"/>
+      <w:bookmarkStart w:id="46" w:name="tables"/>
+      <w:bookmarkEnd w:id="46"/>
       <w:r>
         <w:t xml:space="preserve">Tables</w:t>
       </w:r>
@@ -3245,8 +4090,8 @@
       <w:pPr>
         <w:pStyle w:val="Heading2"/>
       </w:pPr>
-      <w:bookmarkStart w:id="43" w:name="figures"/>
-      <w:bookmarkEnd w:id="43"/>
+      <w:bookmarkStart w:id="47" w:name="figures"/>
+      <w:bookmarkEnd w:id="47"/>
       <w:r>
         <w:t xml:space="preserve">Figures</w:t>
       </w:r>
@@ -3266,271 +4111,6 @@
                 <pic:pic>
                   <pic:nvPicPr>
                     <pic:cNvPr descr="img/gerv.png" id="0" name="Picture"/>
-                    <pic:cNvPicPr>
-                      <a:picLocks noChangeArrowheads="1" noChangeAspect="1"/>
-                    </pic:cNvPicPr>
-                  </pic:nvPicPr>
-                  <pic:blipFill>
-                    <a:blip r:embed="rId44"/>
-                    <a:stretch>
-                      <a:fillRect/>
-                    </a:stretch>
-                  </pic:blipFill>
-                  <pic:spPr bwMode="auto">
-                    <a:xfrm>
-                      <a:off x="0" y="0"/>
-                      <a:ext cx="3033728" cy="9654718"/>
-                    </a:xfrm>
-                    <a:prstGeom prst="rect">
-                      <a:avLst/>
-                    </a:prstGeom>
-                    <a:noFill/>
-                    <a:ln w="9525">
-                      <a:noFill/>
-                      <a:headEnd/>
-                      <a:tailEnd/>
-                    </a:ln>
-                  </pic:spPr>
-                </pic:pic>
-              </a:graphicData>
-            </a:graphic>
-          </wp:inline>
-        </w:drawing>
-      </w:r>
-    </w:p>
-    <w:p>
-      <w:pPr>
-        <w:pStyle w:val="ImageCaption"/>
-      </w:pPr>
-      <w:r>
-        <w:t xml:space="preserve">Figure 1 Germinability (A), mean germination time (B), synchrony index (C), germination uncertainty (D). The bars represent the mean (± SE). The mean differences between the storage months are represented by the lower case letters (SNK, p = 0.05). n = 4</w:t>
-      </w:r>
-    </w:p>
-    <w:p>
-      <w:pPr>
-        <w:pStyle w:val="FigureWithCaption"/>
-      </w:pPr>
-      <w:r>
-        <w:drawing>
-          <wp:inline>
-            <wp:extent cx="3033728" cy="9654718"/>
-            <wp:effectExtent b="0" l="0" r="0" t="0"/>
-            <wp:docPr descr="Figure 2 Oil content (A), starch (B), total soluble protein (C), total soluble amino acids (D) evaluated in Jatropha curcas seeds in genotype 171 stored for 0, 3, 6, 9 and 12 months. The bars represent the mean (± SE). The mean differences between the storage months are represented by the lower case letters (SNK, p = 0.05). n = 4" id="1" name="Picture"/>
-            <a:graphic>
-              <a:graphicData uri="http://schemas.openxmlformats.org/drawingml/2006/picture">
-                <pic:pic>
-                  <pic:nvPicPr>
-                    <pic:cNvPr descr="img/bioquim.png" id="0" name="Picture"/>
-                    <pic:cNvPicPr>
-                      <a:picLocks noChangeArrowheads="1" noChangeAspect="1"/>
-                    </pic:cNvPicPr>
-                  </pic:nvPicPr>
-                  <pic:blipFill>
-                    <a:blip r:embed="rId45"/>
-                    <a:stretch>
-                      <a:fillRect/>
-                    </a:stretch>
-                  </pic:blipFill>
-                  <pic:spPr bwMode="auto">
-                    <a:xfrm>
-                      <a:off x="0" y="0"/>
-                      <a:ext cx="3033728" cy="9654718"/>
-                    </a:xfrm>
-                    <a:prstGeom prst="rect">
-                      <a:avLst/>
-                    </a:prstGeom>
-                    <a:noFill/>
-                    <a:ln w="9525">
-                      <a:noFill/>
-                      <a:headEnd/>
-                      <a:tailEnd/>
-                    </a:ln>
-                  </pic:spPr>
-                </pic:pic>
-              </a:graphicData>
-            </a:graphic>
-          </wp:inline>
-        </w:drawing>
-      </w:r>
-    </w:p>
-    <w:p>
-      <w:pPr>
-        <w:pStyle w:val="ImageCaption"/>
-      </w:pPr>
-      <w:r>
-        <w:t xml:space="preserve">Figure 2 Oil content (A), starch (B), total soluble protein (C), total soluble amino acids (D) evaluated in</w:t>
-      </w:r>
-      <w:r>
-        <w:t xml:space="preserve"> </w:t>
-      </w:r>
-      <w:r>
-        <w:rPr>
-          <w:i/>
-        </w:rPr>
-        <w:t xml:space="preserve">Jatropha curcas</w:t>
-      </w:r>
-      <w:r>
-        <w:t xml:space="preserve"> </w:t>
-      </w:r>
-      <w:r>
-        <w:t xml:space="preserve">seeds in genotype 171 stored for 0, 3, 6, 9 and 12 months. The bars represent the mean (± SE). The mean differences between the storage months are represented by the lower case letters (SNK, p = 0.05). n = 4</w:t>
-      </w:r>
-    </w:p>
-    <w:p>
-      <w:pPr>
-        <w:pStyle w:val="FigureWithCaption"/>
-      </w:pPr>
-      <w:r>
-        <w:drawing>
-          <wp:inline>
-            <wp:extent cx="3033728" cy="9654718"/>
-            <wp:effectExtent b="0" l="0" r="0" t="0"/>
-            <wp:docPr descr="Figure 3 Total soluble carbohydrates (A), sucrose (B), glucose (C) and fructose (D) evaluated in Jatropha curcas seeds in genotype 171 were stored for 0, 3, 6, 9 and 12 months. The bars represent the mean (± SE). The mean differences between the storage months are represented by the lower case letters (SNK, p = 0.05). n = 4" id="1" name="Picture"/>
-            <a:graphic>
-              <a:graphicData uri="http://schemas.openxmlformats.org/drawingml/2006/picture">
-                <pic:pic>
-                  <pic:nvPicPr>
-                    <pic:cNvPr descr="img/bioquim2.png" id="0" name="Picture"/>
-                    <pic:cNvPicPr>
-                      <a:picLocks noChangeArrowheads="1" noChangeAspect="1"/>
-                    </pic:cNvPicPr>
-                  </pic:nvPicPr>
-                  <pic:blipFill>
-                    <a:blip r:embed="rId46"/>
-                    <a:stretch>
-                      <a:fillRect/>
-                    </a:stretch>
-                  </pic:blipFill>
-                  <pic:spPr bwMode="auto">
-                    <a:xfrm>
-                      <a:off x="0" y="0"/>
-                      <a:ext cx="3033728" cy="9654718"/>
-                    </a:xfrm>
-                    <a:prstGeom prst="rect">
-                      <a:avLst/>
-                    </a:prstGeom>
-                    <a:noFill/>
-                    <a:ln w="9525">
-                      <a:noFill/>
-                      <a:headEnd/>
-                      <a:tailEnd/>
-                    </a:ln>
-                  </pic:spPr>
-                </pic:pic>
-              </a:graphicData>
-            </a:graphic>
-          </wp:inline>
-        </w:drawing>
-      </w:r>
-    </w:p>
-    <w:p>
-      <w:pPr>
-        <w:pStyle w:val="ImageCaption"/>
-      </w:pPr>
-      <w:r>
-        <w:t xml:space="preserve">Figure 3 Total soluble carbohydrates (A), sucrose (B), glucose (C) and fructose (D) evaluated in</w:t>
-      </w:r>
-      <w:r>
-        <w:t xml:space="preserve"> </w:t>
-      </w:r>
-      <w:r>
-        <w:rPr>
-          <w:i/>
-        </w:rPr>
-        <w:t xml:space="preserve">Jatropha curcas</w:t>
-      </w:r>
-      <w:r>
-        <w:t xml:space="preserve"> </w:t>
-      </w:r>
-      <w:r>
-        <w:t xml:space="preserve">seeds in genotype 171 were stored for 0, 3, 6, 9 and 12 months. The bars represent the mean (± SE). The mean differences between the storage months are represented by the lower case letters (SNK, p = 0.05). n = 4</w:t>
-      </w:r>
-    </w:p>
-    <w:p>
-      <w:pPr>
-        <w:pStyle w:val="FigureWithCaption"/>
-      </w:pPr>
-      <w:r>
-        <w:drawing>
-          <wp:inline>
-            <wp:extent cx="3033728" cy="6434440"/>
-            <wp:effectExtent b="0" l="0" r="0" t="0"/>
-            <wp:docPr descr="Figure 4 Relative water content (A), water potential (B), seed respiratory rate (C), evaluated in Jatropha curcas seeds in genotype 171 stored at 0, 3, 6, 9 and 12 months. The bars represent the mean (± SE). The mean differences between the storage months are represented by the lower case letters (SNK, p = 0.05). n = 4." id="1" name="Picture"/>
-            <a:graphic>
-              <a:graphicData uri="http://schemas.openxmlformats.org/drawingml/2006/picture">
-                <pic:pic>
-                  <pic:nvPicPr>
-                    <pic:cNvPr descr="img/fisio.png" id="0" name="Picture"/>
-                    <pic:cNvPicPr>
-                      <a:picLocks noChangeArrowheads="1" noChangeAspect="1"/>
-                    </pic:cNvPicPr>
-                  </pic:nvPicPr>
-                  <pic:blipFill>
-                    <a:blip r:embed="rId47"/>
-                    <a:stretch>
-                      <a:fillRect/>
-                    </a:stretch>
-                  </pic:blipFill>
-                  <pic:spPr bwMode="auto">
-                    <a:xfrm>
-                      <a:off x="0" y="0"/>
-                      <a:ext cx="3033728" cy="6434440"/>
-                    </a:xfrm>
-                    <a:prstGeom prst="rect">
-                      <a:avLst/>
-                    </a:prstGeom>
-                    <a:noFill/>
-                    <a:ln w="9525">
-                      <a:noFill/>
-                      <a:headEnd/>
-                      <a:tailEnd/>
-                    </a:ln>
-                  </pic:spPr>
-                </pic:pic>
-              </a:graphicData>
-            </a:graphic>
-          </wp:inline>
-        </w:drawing>
-      </w:r>
-    </w:p>
-    <w:p>
-      <w:pPr>
-        <w:pStyle w:val="ImageCaption"/>
-      </w:pPr>
-      <w:r>
-        <w:t xml:space="preserve">Figure 4 Relative water content (A), water potential (B), seed respiratory rate (C), evaluated in</w:t>
-      </w:r>
-      <w:r>
-        <w:t xml:space="preserve"> </w:t>
-      </w:r>
-      <w:r>
-        <w:rPr>
-          <w:i/>
-        </w:rPr>
-        <w:t xml:space="preserve">Jatropha curcas</w:t>
-      </w:r>
-      <w:r>
-        <w:t xml:space="preserve"> </w:t>
-      </w:r>
-      <w:r>
-        <w:t xml:space="preserve">seeds in genotype 171 stored at 0, 3, 6, 9 and 12 months. The bars represent the mean (± SE). The mean differences between the storage months are represented by the lower case letters (SNK, p = 0.05). n = 4.</w:t>
-      </w:r>
-    </w:p>
-    <w:p>
-      <w:pPr>
-        <w:pStyle w:val="FigureWithCaption"/>
-      </w:pPr>
-      <w:r>
-        <w:drawing>
-          <wp:inline>
-            <wp:extent cx="3033728" cy="9654718"/>
-            <wp:effectExtent b="0" l="0" r="0" t="0"/>
-            <wp:docPr descr="Figure 5 Germinability (A), mean germination time (B), germination synchrony (C) germination uncertainty (D) evaluated in five genotypes of Jatropha curcas L. under different NaCl concentrations (0, 50, 75, 100 and 150 mM). The vertical bars represent the mean (± SE). The mean differences between the accessions are represented by different capital letters and between salt levels by different lowercase letters (SNK, p = 0.05). n = 4" id="1" name="Picture"/>
-            <a:graphic>
-              <a:graphicData uri="http://schemas.openxmlformats.org/drawingml/2006/picture">
-                <pic:pic>
-                  <pic:nvPicPr>
-                    <pic:cNvPr descr="img/grmplot.png" id="0" name="Picture"/>
                     <pic:cNvPicPr>
                       <a:picLocks noChangeArrowheads="1" noChangeAspect="1"/>
                     </pic:cNvPicPr>
@@ -3568,22 +4148,7 @@
         <w:pStyle w:val="ImageCaption"/>
       </w:pPr>
       <w:r>
-        <w:t xml:space="preserve">Figure 5 Germinability (A), mean germination time (B), germination synchrony (C) germination uncertainty (D) evaluated in five genotypes of</w:t>
-      </w:r>
-      <w:r>
-        <w:t xml:space="preserve"> </w:t>
-      </w:r>
-      <w:r>
-        <w:rPr>
-          <w:i/>
-        </w:rPr>
-        <w:t xml:space="preserve">Jatropha curcas</w:t>
-      </w:r>
-      <w:r>
-        <w:t xml:space="preserve"> </w:t>
-      </w:r>
-      <w:r>
-        <w:t xml:space="preserve">L. under different NaCl concentrations (0, 50, 75, 100 and 150 mM). The vertical bars represent the mean (± SE). The mean differences between the accessions are represented by different capital letters and between salt levels by different lowercase letters (SNK, p = 0.05). n = 4</w:t>
+        <w:t xml:space="preserve">Figure 1 Germinability (A), mean germination time (B), synchrony index (C), germination uncertainty (D). The bars represent the mean (± SE). The mean differences between the storage months are represented by the lower case letters (SNK, p = 0.05). n = 4</w:t>
       </w:r>
     </w:p>
     <w:p>
@@ -3595,12 +4160,12 @@
           <wp:inline>
             <wp:extent cx="3033728" cy="9654718"/>
             <wp:effectExtent b="0" l="0" r="0" t="0"/>
-            <wp:docPr descr="Figure 6 Cumulative germination in the time evaluated in five genotypes of Jatropha curcas L. under different concentrations of NaCl (0, 50, 75, 100 and 150 mM). Genotype 183 (A), 114 (B) 218 (C), 171 (D) and 133 E)" id="1" name="Picture"/>
+            <wp:docPr descr="Figure 2 Oil content (A), starch (B), total soluble protein (C), total soluble amino acids (D) evaluated in Jatropha curcas seeds in genotype 171 stored for 0, 3, 6, 9 and 12 months. The bars represent the mean (± SE). The mean differences between the storage months are represented by the lower case letters (SNK, p = 0.05). n = 4" id="1" name="Picture"/>
             <a:graphic>
               <a:graphicData uri="http://schemas.openxmlformats.org/drawingml/2006/picture">
                 <pic:pic>
                   <pic:nvPicPr>
-                    <pic:cNvPr descr="img/grtplot.png" id="0" name="Picture"/>
+                    <pic:cNvPr descr="img/bioquim.png" id="0" name="Picture"/>
                     <pic:cNvPicPr>
                       <a:picLocks noChangeArrowheads="1" noChangeAspect="1"/>
                     </pic:cNvPicPr>
@@ -3638,6 +4203,286 @@
         <w:pStyle w:val="ImageCaption"/>
       </w:pPr>
       <w:r>
+        <w:t xml:space="preserve">Figure 2 Oil content (A), starch (B), total soluble protein (C), total soluble amino acids (D) evaluated in</w:t>
+      </w:r>
+      <w:r>
+        <w:t xml:space="preserve"> </w:t>
+      </w:r>
+      <w:r>
+        <w:rPr>
+          <w:i/>
+        </w:rPr>
+        <w:t xml:space="preserve">Jatropha curcas</w:t>
+      </w:r>
+      <w:r>
+        <w:t xml:space="preserve"> </w:t>
+      </w:r>
+      <w:r>
+        <w:t xml:space="preserve">seeds in genotype 171 stored for 0, 3, 6, 9 and 12 months. The bars represent the mean (± SE). The mean differences between the storage months are represented by the lower case letters (SNK, p = 0.05). n = 4</w:t>
+      </w:r>
+    </w:p>
+    <w:p>
+      <w:pPr>
+        <w:pStyle w:val="FigureWithCaption"/>
+      </w:pPr>
+      <w:r>
+        <w:drawing>
+          <wp:inline>
+            <wp:extent cx="3033728" cy="9654718"/>
+            <wp:effectExtent b="0" l="0" r="0" t="0"/>
+            <wp:docPr descr="Figure 3 Total soluble carbohydrates (A), sucrose (B), glucose (C) and fructose (D) evaluated in Jatropha curcas seeds in genotype 171 were stored for 0, 3, 6, 9 and 12 months. The bars represent the mean (± SE). The mean differences between the storage months are represented by the lower case letters (SNK, p = 0.05). n = 4" id="1" name="Picture"/>
+            <a:graphic>
+              <a:graphicData uri="http://schemas.openxmlformats.org/drawingml/2006/picture">
+                <pic:pic>
+                  <pic:nvPicPr>
+                    <pic:cNvPr descr="img/bioquim2.png" id="0" name="Picture"/>
+                    <pic:cNvPicPr>
+                      <a:picLocks noChangeArrowheads="1" noChangeAspect="1"/>
+                    </pic:cNvPicPr>
+                  </pic:nvPicPr>
+                  <pic:blipFill>
+                    <a:blip r:embed="rId50"/>
+                    <a:stretch>
+                      <a:fillRect/>
+                    </a:stretch>
+                  </pic:blipFill>
+                  <pic:spPr bwMode="auto">
+                    <a:xfrm>
+                      <a:off x="0" y="0"/>
+                      <a:ext cx="3033728" cy="9654718"/>
+                    </a:xfrm>
+                    <a:prstGeom prst="rect">
+                      <a:avLst/>
+                    </a:prstGeom>
+                    <a:noFill/>
+                    <a:ln w="9525">
+                      <a:noFill/>
+                      <a:headEnd/>
+                      <a:tailEnd/>
+                    </a:ln>
+                  </pic:spPr>
+                </pic:pic>
+              </a:graphicData>
+            </a:graphic>
+          </wp:inline>
+        </w:drawing>
+      </w:r>
+    </w:p>
+    <w:p>
+      <w:pPr>
+        <w:pStyle w:val="ImageCaption"/>
+      </w:pPr>
+      <w:r>
+        <w:t xml:space="preserve">Figure 3 Total soluble carbohydrates (A), sucrose (B), glucose (C) and fructose (D) evaluated in</w:t>
+      </w:r>
+      <w:r>
+        <w:t xml:space="preserve"> </w:t>
+      </w:r>
+      <w:r>
+        <w:rPr>
+          <w:i/>
+        </w:rPr>
+        <w:t xml:space="preserve">Jatropha curcas</w:t>
+      </w:r>
+      <w:r>
+        <w:t xml:space="preserve"> </w:t>
+      </w:r>
+      <w:r>
+        <w:t xml:space="preserve">seeds in genotype 171 were stored for 0, 3, 6, 9 and 12 months. The bars represent the mean (± SE). The mean differences between the storage months are represented by the lower case letters (SNK, p = 0.05). n = 4</w:t>
+      </w:r>
+    </w:p>
+    <w:p>
+      <w:pPr>
+        <w:pStyle w:val="FigureWithCaption"/>
+      </w:pPr>
+      <w:r>
+        <w:drawing>
+          <wp:inline>
+            <wp:extent cx="3033728" cy="6434440"/>
+            <wp:effectExtent b="0" l="0" r="0" t="0"/>
+            <wp:docPr descr="Figure 4 Relative water content (A), water potential (B), seed respiratory rate (C), evaluated in Jatropha curcas seeds in genotype 171 stored at 0, 3, 6, 9 and 12 months. The bars represent the mean (± SE). The mean differences between the storage months are represented by the lower case letters (SNK, p = 0.05). n = 4." id="1" name="Picture"/>
+            <a:graphic>
+              <a:graphicData uri="http://schemas.openxmlformats.org/drawingml/2006/picture">
+                <pic:pic>
+                  <pic:nvPicPr>
+                    <pic:cNvPr descr="img/fisio.png" id="0" name="Picture"/>
+                    <pic:cNvPicPr>
+                      <a:picLocks noChangeArrowheads="1" noChangeAspect="1"/>
+                    </pic:cNvPicPr>
+                  </pic:nvPicPr>
+                  <pic:blipFill>
+                    <a:blip r:embed="rId51"/>
+                    <a:stretch>
+                      <a:fillRect/>
+                    </a:stretch>
+                  </pic:blipFill>
+                  <pic:spPr bwMode="auto">
+                    <a:xfrm>
+                      <a:off x="0" y="0"/>
+                      <a:ext cx="3033728" cy="6434440"/>
+                    </a:xfrm>
+                    <a:prstGeom prst="rect">
+                      <a:avLst/>
+                    </a:prstGeom>
+                    <a:noFill/>
+                    <a:ln w="9525">
+                      <a:noFill/>
+                      <a:headEnd/>
+                      <a:tailEnd/>
+                    </a:ln>
+                  </pic:spPr>
+                </pic:pic>
+              </a:graphicData>
+            </a:graphic>
+          </wp:inline>
+        </w:drawing>
+      </w:r>
+    </w:p>
+    <w:p>
+      <w:pPr>
+        <w:pStyle w:val="ImageCaption"/>
+      </w:pPr>
+      <w:r>
+        <w:t xml:space="preserve">Figure 4 Relative water content (A), water potential (B), seed respiratory rate (C), evaluated in</w:t>
+      </w:r>
+      <w:r>
+        <w:t xml:space="preserve"> </w:t>
+      </w:r>
+      <w:r>
+        <w:rPr>
+          <w:i/>
+        </w:rPr>
+        <w:t xml:space="preserve">Jatropha curcas</w:t>
+      </w:r>
+      <w:r>
+        <w:t xml:space="preserve"> </w:t>
+      </w:r>
+      <w:r>
+        <w:t xml:space="preserve">seeds in genotype 171 stored at 0, 3, 6, 9 and 12 months. The bars represent the mean (± SE). The mean differences between the storage months are represented by the lower case letters (SNK, p = 0.05). n = 4.</w:t>
+      </w:r>
+    </w:p>
+    <w:p>
+      <w:pPr>
+        <w:pStyle w:val="FigureWithCaption"/>
+      </w:pPr>
+      <w:r>
+        <w:drawing>
+          <wp:inline>
+            <wp:extent cx="3033728" cy="9654718"/>
+            <wp:effectExtent b="0" l="0" r="0" t="0"/>
+            <wp:docPr descr="Figure 5 Germinability (A), mean germination time (B), germination synchrony (C) germination uncertainty (D) evaluated in five genotypes of Jatropha curcas L. under different NaCl concentrations (0, 50, 75, 100 and 150 mM). The vertical bars represent the mean (± SE). The mean differences between the accessions are represented by different capital letters and between salt levels by different lowercase letters (SNK, p = 0.05). n = 4" id="1" name="Picture"/>
+            <a:graphic>
+              <a:graphicData uri="http://schemas.openxmlformats.org/drawingml/2006/picture">
+                <pic:pic>
+                  <pic:nvPicPr>
+                    <pic:cNvPr descr="img/grmplot.png" id="0" name="Picture"/>
+                    <pic:cNvPicPr>
+                      <a:picLocks noChangeArrowheads="1" noChangeAspect="1"/>
+                    </pic:cNvPicPr>
+                  </pic:nvPicPr>
+                  <pic:blipFill>
+                    <a:blip r:embed="rId52"/>
+                    <a:stretch>
+                      <a:fillRect/>
+                    </a:stretch>
+                  </pic:blipFill>
+                  <pic:spPr bwMode="auto">
+                    <a:xfrm>
+                      <a:off x="0" y="0"/>
+                      <a:ext cx="3033728" cy="9654718"/>
+                    </a:xfrm>
+                    <a:prstGeom prst="rect">
+                      <a:avLst/>
+                    </a:prstGeom>
+                    <a:noFill/>
+                    <a:ln w="9525">
+                      <a:noFill/>
+                      <a:headEnd/>
+                      <a:tailEnd/>
+                    </a:ln>
+                  </pic:spPr>
+                </pic:pic>
+              </a:graphicData>
+            </a:graphic>
+          </wp:inline>
+        </w:drawing>
+      </w:r>
+    </w:p>
+    <w:p>
+      <w:pPr>
+        <w:pStyle w:val="ImageCaption"/>
+      </w:pPr>
+      <w:r>
+        <w:t xml:space="preserve">Figure 5 Germinability (A), mean germination time (B), germination synchrony (C) germination uncertainty (D) evaluated in five genotypes of</w:t>
+      </w:r>
+      <w:r>
+        <w:t xml:space="preserve"> </w:t>
+      </w:r>
+      <w:r>
+        <w:rPr>
+          <w:i/>
+        </w:rPr>
+        <w:t xml:space="preserve">Jatropha curcas</w:t>
+      </w:r>
+      <w:r>
+        <w:t xml:space="preserve"> </w:t>
+      </w:r>
+      <w:r>
+        <w:t xml:space="preserve">L. under different NaCl concentrations (0, 50, 75, 100 and 150 mM). The vertical bars represent the mean (± SE). The mean differences between the accessions are represented by different capital letters and between salt levels by different lowercase letters (SNK, p = 0.05). n = 4</w:t>
+      </w:r>
+    </w:p>
+    <w:p>
+      <w:pPr>
+        <w:pStyle w:val="FigureWithCaption"/>
+      </w:pPr>
+      <w:r>
+        <w:drawing>
+          <wp:inline>
+            <wp:extent cx="3033728" cy="9654718"/>
+            <wp:effectExtent b="0" l="0" r="0" t="0"/>
+            <wp:docPr descr="Figure 6 Cumulative germination in the time evaluated in five genotypes of Jatropha curcas L. under different concentrations of NaCl (0, 50, 75, 100 and 150 mM). Genotype 183 (A), 114 (B) 218 (C), 171 (D) and 133 E)" id="1" name="Picture"/>
+            <a:graphic>
+              <a:graphicData uri="http://schemas.openxmlformats.org/drawingml/2006/picture">
+                <pic:pic>
+                  <pic:nvPicPr>
+                    <pic:cNvPr descr="img/grtplot.png" id="0" name="Picture"/>
+                    <pic:cNvPicPr>
+                      <a:picLocks noChangeArrowheads="1" noChangeAspect="1"/>
+                    </pic:cNvPicPr>
+                  </pic:nvPicPr>
+                  <pic:blipFill>
+                    <a:blip r:embed="rId53"/>
+                    <a:stretch>
+                      <a:fillRect/>
+                    </a:stretch>
+                  </pic:blipFill>
+                  <pic:spPr bwMode="auto">
+                    <a:xfrm>
+                      <a:off x="0" y="0"/>
+                      <a:ext cx="3033728" cy="9654718"/>
+                    </a:xfrm>
+                    <a:prstGeom prst="rect">
+                      <a:avLst/>
+                    </a:prstGeom>
+                    <a:noFill/>
+                    <a:ln w="9525">
+                      <a:noFill/>
+                      <a:headEnd/>
+                      <a:tailEnd/>
+                    </a:ln>
+                  </pic:spPr>
+                </pic:pic>
+              </a:graphicData>
+            </a:graphic>
+          </wp:inline>
+        </w:drawing>
+      </w:r>
+    </w:p>
+    <w:p>
+      <w:pPr>
+        <w:pStyle w:val="ImageCaption"/>
+      </w:pPr>
+      <w:r>
         <w:t xml:space="preserve">Figure 6 Cumulative germination in the time evaluated in five genotypes of Jatropha curcas L. under different concentrations of NaCl (0, 50, 75, 100 and 150 mM). Genotype 183 (A), 114 (B) 218 (C), 171 (D) and 133 E)</w:t>
       </w:r>
     </w:p>
@@ -3661,7 +4506,7 @@
                     </pic:cNvPicPr>
                   </pic:nvPicPr>
                   <pic:blipFill>
-                    <a:blip r:embed="rId50"/>
+                    <a:blip r:embed="rId54"/>
                     <a:stretch>
                       <a:fillRect/>
                     </a:stretch>
@@ -3731,7 +4576,7 @@
                     </pic:cNvPicPr>
                   </pic:nvPicPr>
                   <pic:blipFill>
-                    <a:blip r:embed="rId51"/>
+                    <a:blip r:embed="rId55"/>
                     <a:stretch>
                       <a:fillRect/>
                     </a:stretch>
@@ -3785,18 +4630,18 @@
       <w:pPr>
         <w:pStyle w:val="Heading1"/>
       </w:pPr>
-      <w:bookmarkStart w:id="52" w:name="discussion"/>
-      <w:bookmarkEnd w:id="52"/>
-      <w:r>
-        <w:t xml:space="preserve">Discussion</w:t>
-      </w:r>
-    </w:p>
-    <w:p>
-      <w:pPr>
-        <w:pStyle w:val="FirstParagraph"/>
-      </w:pPr>
-      <w:r>
-        <w:t xml:space="preserve">The seeds of</w:t>
+      <w:bookmarkStart w:id="56" w:name="references"/>
+      <w:bookmarkEnd w:id="56"/>
+      <w:r>
+        <w:t xml:space="preserve">References</w:t>
+      </w:r>
+    </w:p>
+    <w:p>
+      <w:pPr>
+        <w:pStyle w:val="Bibliography"/>
+      </w:pPr>
+      <w:r>
+        <w:t xml:space="preserve">Achten, W.M., Nielsen, L.R., Aerts, R., Lengkeek, A.G., Kjær, E.D., Trabucco, A., Hansen, J.K., Maes, W.H., Graudal, L., Akinnifesi, F.K., 2010. Towards domestication of</w:t>
       </w:r>
       <w:r>
         <w:t xml:space="preserve"> </w:t>
@@ -3805,126 +4650,54 @@
         <w:rPr>
           <w:i/>
         </w:rPr>
-        <w:t xml:space="preserve">J. curcas</w:t>
-      </w:r>
-      <w:r>
-        <w:t xml:space="preserve"> </w:t>
-      </w:r>
-      <w:r>
-        <w:t xml:space="preserve">are classified as orthodox</w:t>
-      </w:r>
-      <w:r>
-        <w:t xml:space="preserve"> </w:t>
-      </w:r>
-      <w:r>
-        <w:t xml:space="preserve">(Hay and Probert,</w:t>
-      </w:r>
-      <w:r>
-        <w:t xml:space="preserve"> </w:t>
-      </w:r>
-      <w:hyperlink w:anchor="ref-hay2013advances">
-        <w:r>
-          <w:rPr>
-            <w:rStyle w:val="Hyperlink"/>
-          </w:rPr>
-          <w:t xml:space="preserve">2013</w:t>
-        </w:r>
-      </w:hyperlink>
-      <w:r>
-        <w:t xml:space="preserve">)</w:t>
-      </w:r>
-      <w:r>
-        <w:t xml:space="preserve">, resistant to desiccation and can present water contents up to 18%</w:t>
-      </w:r>
-      <w:r>
-        <w:t xml:space="preserve"> </w:t>
-      </w:r>
-      <w:r>
-        <w:t xml:space="preserve">(Marcelo Francisco Pompelli et al.,</w:t>
-      </w:r>
-      <w:r>
-        <w:t xml:space="preserve"> </w:t>
-      </w:r>
-      <w:hyperlink w:anchor="ref-pompelli2010environmental">
-        <w:r>
-          <w:rPr>
-            <w:rStyle w:val="Hyperlink"/>
-          </w:rPr>
-          <w:t xml:space="preserve">2010</w:t>
-        </w:r>
-      </w:hyperlink>
-      <w:r>
-        <w:t xml:space="preserve">)</w:t>
-      </w:r>
-      <w:r>
-        <w:t xml:space="preserve"> </w:t>
-      </w:r>
-      <w:r>
-        <w:t xml:space="preserve">when freshly harvested. Moncaleano-Escandon et al. (2013)</w:t>
-      </w:r>
-      <w:r>
-        <w:t xml:space="preserve"> </w:t>
-      </w:r>
-      <w:r>
-        <w:t xml:space="preserve">(Moncaleano-Escandon et al.,</w:t>
-      </w:r>
-      <w:r>
-        <w:t xml:space="preserve"> </w:t>
-      </w:r>
-      <w:hyperlink w:anchor="ref-moncaleano2013germination">
-        <w:r>
-          <w:rPr>
-            <w:rStyle w:val="Hyperlink"/>
-          </w:rPr>
-          <w:t xml:space="preserve">2013</w:t>
-        </w:r>
-      </w:hyperlink>
-      <w:r>
-        <w:t xml:space="preserve">)</w:t>
-      </w:r>
-      <w:r>
-        <w:t xml:space="preserve">, showed that the seeds of</w:t>
-      </w:r>
-      <w:r>
-        <w:t xml:space="preserve"> </w:t>
+        <w:t xml:space="preserve">jatropha curcas</w:t>
+      </w:r>
+      <w:r>
+        <w:t xml:space="preserve">. Biofuels 1, 91–107. doi:</w:t>
+      </w:r>
+      <w:hyperlink r:id="rId57">
+        <w:r>
+          <w:rPr>
+            <w:rStyle w:val="Hyperlink"/>
+          </w:rPr>
+          <w:t xml:space="preserve">http://dx.doi.org/10.4155/bfs.09.4</w:t>
+        </w:r>
+      </w:hyperlink>
+    </w:p>
+    <w:p>
+      <w:pPr>
+        <w:pStyle w:val="Bibliography"/>
+      </w:pPr>
+      <w:r>
+        <w:t xml:space="preserve">Ahmad, M.U., Husain, S.K., Osman, S.M., 1981. Ricinoleic acid in</w:t>
       </w:r>
       <w:r>
         <w:rPr>
           <w:i/>
         </w:rPr>
-        <w:t xml:space="preserve">J. curcas</w:t>
-      </w:r>
-      <w:r>
-        <w:t xml:space="preserve"> </w:t>
-      </w:r>
-      <w:r>
-        <w:t xml:space="preserve">can drastically reduce their germinability during storage at temperatures of 4°C or 25°C, accompanied by the reduction of some compounds such as starch and total soluble proteins. This author also showed that at 4°C it was more interesting for the storage of seeds of this species. All our tests were performed in 4ºC. With the use of desiccant. We observed a reduction of the relative humidity in the interstice of the seeds, reducing the water content of the seeds and consequently the water potential. Coupled to these facts, the respiration rate were strongly reduced, but not zero, which allowed the viability of the embryo at the expense of the solubilization of reserves, that supported the germinability of the seeds during the storage without significant reduction. However, we shows a strong and positive correlation (r = 0.92, p ≤ 0.05) between total soluble proteins and amino acid syntheses. A possible explanation could be that structural proteins were mobilized to generate carbon skeleton to respiration or amino acids as a compatible solutes that allows maintain the respiration even with reduction of seed moisture. Similarly described previously, we showed a significant correlation between decrease of sucrose and elevation to glucose (r = -0.87, p ≤ 0.05) and fructose (r = -0.56, p ≤ 0.05). The total soluble carbohydrates content must have been reduced by the metabolism of sucrose, which acted as the carbon source for the embryo. Circumstantial evidence of this idea is based on the elevation of glucose and fructose contents while there has been a reduction in the levels of starch and sucrose. Thus, the respiration rate, even low, foresees the live embryo, which allowed the same germination rate, even 12 months after storage, a fact that diverges of Moncaleano-Escandon et al. (2013)</w:t>
-      </w:r>
-      <w:r>
-        <w:t xml:space="preserve"> </w:t>
-      </w:r>
-      <w:r>
-        <w:t xml:space="preserve">(Moncaleano-Escandon et al.,</w:t>
-      </w:r>
-      <w:r>
-        <w:t xml:space="preserve"> </w:t>
-      </w:r>
-      <w:hyperlink w:anchor="ref-moncaleano2013germination">
-        <w:r>
-          <w:rPr>
-            <w:rStyle w:val="Hyperlink"/>
-          </w:rPr>
-          <w:t xml:space="preserve">2013</w:t>
-        </w:r>
-      </w:hyperlink>
-      <w:r>
-        <w:t xml:space="preserve">)</w:t>
-      </w:r>
-      <w:r>
-        <w:t xml:space="preserve"> </w:t>
-      </w:r>
-      <w:r>
-        <w:t xml:space="preserve">which describes that the germination of</w:t>
+        <w:t xml:space="preserve">Phyllanthus niruri</w:t>
+      </w:r>
+      <w:r>
+        <w:t xml:space="preserve"> </w:t>
+      </w:r>
+      <w:r>
+        <w:t xml:space="preserve">seed oil. Journal of the American Oil Chemists’ Society 58, 673–674. doi:</w:t>
+      </w:r>
+      <w:hyperlink r:id="rId58">
+        <w:r>
+          <w:rPr>
+            <w:rStyle w:val="Hyperlink"/>
+          </w:rPr>
+          <w:t xml:space="preserve">10.1007/bf02899445</w:t>
+        </w:r>
+      </w:hyperlink>
+    </w:p>
+    <w:p>
+      <w:pPr>
+        <w:pStyle w:val="Bibliography"/>
+      </w:pPr>
+      <w:r>
+        <w:t xml:space="preserve">Akowuah, J., Addo, A., Kemausuor, F., others, 2012. Influence of storage duration of</w:t>
       </w:r>
       <w:r>
         <w:t xml:space="preserve"> </w:t>
@@ -3933,76 +4706,21 @@
         <w:rPr>
           <w:i/>
         </w:rPr>
-        <w:t xml:space="preserve">J. curcas</w:t>
-      </w:r>
-      <w:r>
-        <w:t xml:space="preserve"> </w:t>
-      </w:r>
-      <w:r>
-        <w:t xml:space="preserve">seeds drop near to zero after 12 months of storage, but six months after start of experiments the seed germination drop 27%. It should be noted that Moncaleano-Escandon et al. (2013)</w:t>
-      </w:r>
-      <w:r>
-        <w:t xml:space="preserve"> </w:t>
-      </w:r>
-      <w:r>
-        <w:t xml:space="preserve">(Moncaleano-Escandon et al.,</w:t>
-      </w:r>
-      <w:r>
-        <w:t xml:space="preserve"> </w:t>
-      </w:r>
-      <w:hyperlink w:anchor="ref-moncaleano2013germination">
-        <w:r>
-          <w:rPr>
-            <w:rStyle w:val="Hyperlink"/>
-          </w:rPr>
-          <w:t xml:space="preserve">2013</w:t>
-        </w:r>
-      </w:hyperlink>
-      <w:r>
-        <w:t xml:space="preserve">)</w:t>
-      </w:r>
-      <w:r>
-        <w:t xml:space="preserve">, stored its seeds without any type of desiccant and, in this study, we used a desiccant which promoted a with very low RH into seeds interstices. Another high evidence of respiration was responsible for the mobilization of reserves can be corroborated by the strong negative correlation between oil, starch and sucrose contents with its degradation products (i.e., total soluble proteins, total soluble amino acids and glucose). In addition, it was reported that seeds containing between 6% and 8% of moisture had a suddenly reduction in seed oil content in the first 3 months of storage, together with an increase in the concentration of free fatty acids</w:t>
-      </w:r>
-      <w:r>
-        <w:t xml:space="preserve"> </w:t>
-      </w:r>
-      <w:r>
-        <w:t xml:space="preserve">(Akowuah et al.,</w:t>
-      </w:r>
-      <w:r>
-        <w:t xml:space="preserve"> </w:t>
-      </w:r>
-      <w:hyperlink w:anchor="ref-akowuah2012influence">
-        <w:r>
-          <w:rPr>
-            <w:rStyle w:val="Hyperlink"/>
-          </w:rPr>
-          <w:t xml:space="preserve">2012</w:t>
-        </w:r>
-      </w:hyperlink>
-      <w:r>
-        <w:t xml:space="preserve">; DHARMAPUTRA et al.,</w:t>
-      </w:r>
-      <w:r>
-        <w:t xml:space="preserve"> </w:t>
-      </w:r>
-      <w:hyperlink w:anchor="ref-worang2008quality">
-        <w:r>
-          <w:rPr>
-            <w:rStyle w:val="Hyperlink"/>
-          </w:rPr>
-          <w:t xml:space="preserve">2009</w:t>
-        </w:r>
-      </w:hyperlink>
-      <w:r>
-        <w:t xml:space="preserve">)</w:t>
-      </w:r>
-      <w:r>
-        <w:t xml:space="preserve"> </w:t>
-      </w:r>
-      <w:r>
-        <w:t xml:space="preserve">Thus, it is verified that the moisture control in the interstice of the seeds should be taken into account to preserve both the viability and the oil content of the seeds of</w:t>
+        <w:t xml:space="preserve">jatropha curcas</w:t>
+      </w:r>
+      <w:r>
+        <w:t xml:space="preserve"> </w:t>
+      </w:r>
+      <w:r>
+        <w:t xml:space="preserve">seed on oil yield and free fatty acid content. ARPN J Agric Biol Sci 7, 41–45.</w:t>
+      </w:r>
+    </w:p>
+    <w:p>
+      <w:pPr>
+        <w:pStyle w:val="Bibliography"/>
+      </w:pPr>
+      <w:r>
+        <w:t xml:space="preserve">Alencar, N.L., Gadelha, C.G., Gallão, M.I., Dolder, M.A., Prisco, J.T., Gomes-Filho, E., 2015. Ultrastructural and biochemical changes induced by salt stress in</w:t>
       </w:r>
       <w:r>
         <w:t xml:space="preserve"> </w:t>
@@ -4011,59 +4729,70 @@
         <w:rPr>
           <w:i/>
         </w:rPr>
-        <w:t xml:space="preserve">J. curcas</w:t>
-      </w:r>
-      <w:r>
-        <w:t xml:space="preserve">.</w:t>
-      </w:r>
-    </w:p>
-    <w:p>
-      <w:pPr>
-        <w:pStyle w:val="BodyText"/>
-      </w:pPr>
-      <w:r>
-        <w:t xml:space="preserve">The negative effects of saline stress were reflected in the delay in the mean germination time, from 3 days in the 0 mM NaCl and up to 13 days in 150 mM NaCl, which is confirmed by the significant reduction in germination rate. Same patter was previously reported by Alencar et al. (2015)</w:t>
-      </w:r>
-      <w:r>
-        <w:t xml:space="preserve"> </w:t>
-      </w:r>
-      <w:r>
-        <w:t xml:space="preserve">(Alencar et al.,</w:t>
-      </w:r>
-      <w:r>
-        <w:t xml:space="preserve"> </w:t>
-      </w:r>
-      <w:hyperlink w:anchor="ref-alencar2015ultrastructural">
-        <w:r>
-          <w:rPr>
-            <w:rStyle w:val="Hyperlink"/>
-          </w:rPr>
-          <w:t xml:space="preserve">2015</w:t>
-        </w:r>
-      </w:hyperlink>
-      <w:r>
-        <w:t xml:space="preserve">)</w:t>
-      </w:r>
-      <w:r>
-        <w:t xml:space="preserve"> </w:t>
-      </w:r>
-      <w:r>
-        <w:t xml:space="preserve">which describes that</w:t>
-      </w:r>
-      <w:r>
-        <w:t xml:space="preserve"> </w:t>
+        <w:t xml:space="preserve">jatropha curcas</w:t>
+      </w:r>
+      <w:r>
+        <w:t xml:space="preserve"> </w:t>
+      </w:r>
+      <w:r>
+        <w:t xml:space="preserve">seeds during germination and seedling development. Functional Plant Biology 42, 865. doi:</w:t>
+      </w:r>
+      <w:hyperlink r:id="rId59">
+        <w:r>
+          <w:rPr>
+            <w:rStyle w:val="Hyperlink"/>
+          </w:rPr>
+          <w:t xml:space="preserve">10.1071/fp15019</w:t>
+        </w:r>
+      </w:hyperlink>
+    </w:p>
+    <w:p>
+      <w:pPr>
+        <w:pStyle w:val="Bibliography"/>
+      </w:pPr>
+      <w:r>
+        <w:t xml:space="preserve">Almansouri, M., Kinet, J.-M., Lutts, S., 2001. Effect of salt and osmotic stresses on germination in durum wheat (</w:t>
       </w:r>
       <w:r>
         <w:rPr>
           <w:i/>
         </w:rPr>
-        <w:t xml:space="preserve">J. curcas</w:t>
-      </w:r>
-      <w:r>
-        <w:t xml:space="preserve"> </w:t>
-      </w:r>
-      <w:r>
-        <w:t xml:space="preserve">present a strong and negative correlation between germination rate and mean germination time. Regardless of the storage time, germination was initiated between the third and fifth day, with complete finishing after 23 days of sowing, which occurred mainly with 12 months of storage. Both salinity and storage delayed germination; but among them, storage seems to be the factor that promotes a better storage time, while NaCl seems to be toxic for germination in</w:t>
+        <w:t xml:space="preserve">triticum durum</w:t>
+      </w:r>
+      <w:r>
+        <w:t xml:space="preserve">Triticum durum desf.). Plant and Soil 231, 243–254. doi:</w:t>
+      </w:r>
+      <w:hyperlink r:id="rId60">
+        <w:r>
+          <w:rPr>
+            <w:rStyle w:val="Hyperlink"/>
+          </w:rPr>
+          <w:t xml:space="preserve">10.1023/a:1010378409663</w:t>
+        </w:r>
+      </w:hyperlink>
+    </w:p>
+    <w:p>
+      <w:pPr>
+        <w:pStyle w:val="Bibliography"/>
+      </w:pPr>
+      <w:r>
+        <w:t xml:space="preserve">Apse, M.P., 1999. Salt tolerance conferred by overexpression of a vacuolar Na+/H+ antiport in arabidopsis. Science 285, 1256–1258. doi:</w:t>
+      </w:r>
+      <w:hyperlink r:id="rId61">
+        <w:r>
+          <w:rPr>
+            <w:rStyle w:val="Hyperlink"/>
+          </w:rPr>
+          <w:t xml:space="preserve">10.1126/science.285.5431.1256</w:t>
+        </w:r>
+      </w:hyperlink>
+    </w:p>
+    <w:p>
+      <w:pPr>
+        <w:pStyle w:val="Bibliography"/>
+      </w:pPr>
+      <w:r>
+        <w:t xml:space="preserve">Armengaud, P., Sulpice, R., Miller, A.J., Stitt, M., Amtmann, A., Gibon, Y., 2009. Multilevel analysis of primary metabolism provides new insights into the role of potassium nutrition for glycolysis and nitrogen assimilation in</w:t>
       </w:r>
       <w:r>
         <w:t xml:space="preserve"> </w:t>
@@ -4072,10 +4801,109 @@
         <w:rPr>
           <w:i/>
         </w:rPr>
-        <w:t xml:space="preserve">J. curcas</w:t>
-      </w:r>
-      <w:r>
-        <w:t xml:space="preserve">. It was observed that the germination synchrony was reduced with the increase of the salts concentration, and the salinity promoted a more disorganized germination; a fact corroborated by the high values of germination uncertainty. That</w:t>
+        <w:t xml:space="preserve">arabidopsis</w:t>
+      </w:r>
+      <w:r>
+        <w:t xml:space="preserve"> </w:t>
+      </w:r>
+      <w:r>
+        <w:t xml:space="preserve">roots. Plant Physiology 150, 772–785. doi:</w:t>
+      </w:r>
+      <w:hyperlink r:id="rId62">
+        <w:r>
+          <w:rPr>
+            <w:rStyle w:val="Hyperlink"/>
+          </w:rPr>
+          <w:t xml:space="preserve">10.1104/pp.108.133629</w:t>
+        </w:r>
+      </w:hyperlink>
+    </w:p>
+    <w:p>
+      <w:pPr>
+        <w:pStyle w:val="Bibliography"/>
+      </w:pPr>
+      <w:r>
+        <w:t xml:space="preserve">Bayuelo-Jiménez, J.S., Craig, R., Lynch, J.P., 2002. Salinity tolerance of species during germination and early seedling growth. Crop Science 42, 1584. doi:</w:t>
+      </w:r>
+      <w:hyperlink r:id="rId63">
+        <w:r>
+          <w:rPr>
+            <w:rStyle w:val="Hyperlink"/>
+          </w:rPr>
+          <w:t xml:space="preserve">10.2135/cropsci2002.1584</w:t>
+        </w:r>
+      </w:hyperlink>
+    </w:p>
+    <w:p>
+      <w:pPr>
+        <w:pStyle w:val="Bibliography"/>
+      </w:pPr>
+      <w:r>
+        <w:t xml:space="preserve">Bewley, J.D., Bradford, K.J., Hilhorst, H.W.M., Nonogaki, H., 2012. Mobilization of stored reserves. Springer New York. doi:</w:t>
+      </w:r>
+      <w:hyperlink r:id="rId64">
+        <w:r>
+          <w:rPr>
+            <w:rStyle w:val="Hyperlink"/>
+          </w:rPr>
+          <w:t xml:space="preserve">10.1007/978-1-4614-4693-4_5</w:t>
+        </w:r>
+      </w:hyperlink>
+    </w:p>
+    <w:p>
+      <w:pPr>
+        <w:pStyle w:val="Bibliography"/>
+      </w:pPr>
+      <w:r>
+        <w:t xml:space="preserve">Bilia, D., Fancelli, A., Filho, J.M., Machado, J., 1994. Comportamento de sementes de milho híbrido durante o armazenamento sob condições variáveis de temperatura e umidade relativa do ar. Scientia Agricola 51, 153–157. doi:</w:t>
+      </w:r>
+      <w:hyperlink r:id="rId65">
+        <w:r>
+          <w:rPr>
+            <w:rStyle w:val="Hyperlink"/>
+          </w:rPr>
+          <w:t xml:space="preserve">10.1590/s0103-90161994000100022</w:t>
+        </w:r>
+      </w:hyperlink>
+    </w:p>
+    <w:p>
+      <w:pPr>
+        <w:pStyle w:val="Bibliography"/>
+      </w:pPr>
+      <w:r>
+        <w:t xml:space="preserve">Bouaziz, A., Hicks, D.R., 1990. Consumption of wheat seed reserves during germination and early growth as affected by soil water potential. Plant and Soil 128, 161–165. doi:</w:t>
+      </w:r>
+      <w:hyperlink r:id="rId66">
+        <w:r>
+          <w:rPr>
+            <w:rStyle w:val="Hyperlink"/>
+          </w:rPr>
+          <w:t xml:space="preserve">10.1007/bf00011105</w:t>
+        </w:r>
+      </w:hyperlink>
+    </w:p>
+    <w:p>
+      <w:pPr>
+        <w:pStyle w:val="Bibliography"/>
+      </w:pPr>
+      <w:r>
+        <w:t xml:space="preserve">Bradford, M.M., 1976. A rapid and sensitive method for the quantitation of microgram quantities of protein utilizing the principle of protein-dye binding. Analytical Biochemistry 72, 248–254. doi:</w:t>
+      </w:r>
+      <w:hyperlink r:id="rId67">
+        <w:r>
+          <w:rPr>
+            <w:rStyle w:val="Hyperlink"/>
+          </w:rPr>
+          <w:t xml:space="preserve">10.1016/0003-2697(76)90527-3</w:t>
+        </w:r>
+      </w:hyperlink>
+    </w:p>
+    <w:p>
+      <w:pPr>
+        <w:pStyle w:val="Bibliography"/>
+      </w:pPr>
+      <w:r>
+        <w:t xml:space="preserve">Contran, N., Chessa, L., Lubino, M., Bellavite, D., Roggero, P.P., Enne, G., 2013. State-of-the-art of the</w:t>
       </w:r>
       <w:r>
         <w:t xml:space="preserve"> </w:t>
@@ -4084,104 +4912,78 @@
         <w:rPr>
           <w:i/>
         </w:rPr>
-        <w:t xml:space="preserve">J. curcas</w:t>
-      </w:r>
-      <w:r>
-        <w:t xml:space="preserve"> </w:t>
-      </w:r>
-      <w:r>
-        <w:t xml:space="preserve">has an asynchrony in germination, mainly in salt stress, is already very well studied</w:t>
-      </w:r>
-      <w:r>
-        <w:t xml:space="preserve"> </w:t>
-      </w:r>
-      <w:r>
-        <w:t xml:space="preserve">(Alencar et al.,</w:t>
-      </w:r>
-      <w:r>
-        <w:t xml:space="preserve"> </w:t>
-      </w:r>
-      <w:hyperlink w:anchor="ref-alencar2015ultrastructural">
-        <w:r>
-          <w:rPr>
-            <w:rStyle w:val="Hyperlink"/>
-          </w:rPr>
-          <w:t xml:space="preserve">2015</w:t>
-        </w:r>
-      </w:hyperlink>
-      <w:r>
-        <w:t xml:space="preserve">; Islam et al.,</w:t>
-      </w:r>
-      <w:r>
-        <w:t xml:space="preserve"> </w:t>
-      </w:r>
-      <w:hyperlink w:anchor="ref-islam2009effect">
-        <w:r>
-          <w:rPr>
-            <w:rStyle w:val="Hyperlink"/>
-          </w:rPr>
-          <w:t xml:space="preserve">2009</w:t>
-        </w:r>
-      </w:hyperlink>
-      <w:r>
-        <w:t xml:space="preserve">; Moncaleano-Escandon et al.,</w:t>
-      </w:r>
-      <w:r>
-        <w:t xml:space="preserve"> </w:t>
-      </w:r>
-      <w:hyperlink w:anchor="ref-moncaleano2013germination">
-        <w:r>
-          <w:rPr>
-            <w:rStyle w:val="Hyperlink"/>
-          </w:rPr>
-          <w:t xml:space="preserve">2013</w:t>
-        </w:r>
-      </w:hyperlink>
-      <w:r>
-        <w:t xml:space="preserve">; Marcelo Francisco Pompelli et al.,</w:t>
-      </w:r>
-      <w:r>
-        <w:t xml:space="preserve"> </w:t>
-      </w:r>
-      <w:hyperlink w:anchor="ref-pompelli2010environmental">
-        <w:r>
-          <w:rPr>
-            <w:rStyle w:val="Hyperlink"/>
-          </w:rPr>
-          <w:t xml:space="preserve">2010</w:t>
-        </w:r>
-      </w:hyperlink>
-      <w:r>
-        <w:t xml:space="preserve">; Silva et al.,</w:t>
-      </w:r>
-      <w:r>
-        <w:t xml:space="preserve"> </w:t>
-      </w:r>
-      <w:hyperlink w:anchor="ref-silva2012relationship">
-        <w:r>
-          <w:rPr>
-            <w:rStyle w:val="Hyperlink"/>
-          </w:rPr>
-          <w:t xml:space="preserve">2012</w:t>
-        </w:r>
-      </w:hyperlink>
-      <w:r>
-        <w:t xml:space="preserve">)</w:t>
-      </w:r>
-      <w:r>
-        <w:t xml:space="preserve">. Therefore, if we analyze the previously published data with those presented of this study we can postulate that synchrony and the uncertainty of the germination can not be considered a good parameters for judgment, at least in</w:t>
-      </w:r>
-      <w:r>
-        <w:t xml:space="preserve"> </w:t>
+        <w:t xml:space="preserve">jatropha curcas</w:t>
+      </w:r>
+      <w:r>
+        <w:t xml:space="preserve"> </w:t>
+      </w:r>
+      <w:r>
+        <w:t xml:space="preserve">productive chain: From sowing to biodiesel and by-products. Industrial Crops and Products 42, 202–215. doi:</w:t>
+      </w:r>
+      <w:hyperlink r:id="rId68">
+        <w:r>
+          <w:rPr>
+            <w:rStyle w:val="Hyperlink"/>
+          </w:rPr>
+          <w:t xml:space="preserve">10.1016/j.indcrop.2012.05.037</w:t>
+        </w:r>
+      </w:hyperlink>
+    </w:p>
+    <w:p>
+      <w:pPr>
+        <w:pStyle w:val="Bibliography"/>
+      </w:pPr>
+      <w:r>
+        <w:t xml:space="preserve">Dantas, B.F., Sá Ribeiro, L. de, Aragão, C.A., 2007. Germination, initial growth and cotyledon protein content of bean cultivars under salinity stress. Revista Brasileira de Sementes 29, 106–110. doi:</w:t>
+      </w:r>
+      <w:hyperlink r:id="rId69">
+        <w:r>
+          <w:rPr>
+            <w:rStyle w:val="Hyperlink"/>
+          </w:rPr>
+          <w:t xml:space="preserve">10.1590/s0101-31222007000200014</w:t>
+        </w:r>
+      </w:hyperlink>
+    </w:p>
+    <w:p>
+      <w:pPr>
+        <w:pStyle w:val="Bibliography"/>
+      </w:pPr>
+      <w:r>
+        <w:t xml:space="preserve">Darmaputra, O.S., Worang, R.J.L., Syarief, R., Miftahudin, M., 2009. The quality of physic nut (</w:t>
       </w:r>
       <w:r>
         <w:rPr>
           <w:i/>
         </w:rPr>
-        <w:t xml:space="preserve">J. curcas</w:t>
-      </w:r>
-      <w:r>
-        <w:t xml:space="preserve">. A possible explanation for this could arise from the fact that</w:t>
+        <w:t xml:space="preserve">jatropha curcas</w:t>
+      </w:r>
+      <w:r>
+        <w:t xml:space="preserve">) seeds affected by water activity and duration of storage. Microbiology Indonesia 3, 139–145. doi:</w:t>
+      </w:r>
+      <w:hyperlink r:id="rId70">
+        <w:r>
+          <w:rPr>
+            <w:rStyle w:val="Hyperlink"/>
+          </w:rPr>
+          <w:t xml:space="preserve">10.5454/mi.3.3.6</w:t>
+        </w:r>
+      </w:hyperlink>
+    </w:p>
+    <w:p>
+      <w:pPr>
+        <w:pStyle w:val="Bibliography"/>
+      </w:pPr>
+      <w:r>
+        <w:t xml:space="preserve">de Mendiburu, F., 2016. Agricolae: Statistical procedures for agricultural research.</w:t>
+      </w:r>
+    </w:p>
+    <w:p>
+      <w:pPr>
+        <w:pStyle w:val="Bibliography"/>
+      </w:pPr>
+      <w:r>
+        <w:t xml:space="preserve">Debez, A., Hamed, K.B., Grignon, C., Abdelly, C., 2004. Salinity effects on germination, growth, and seed production of the halophyte</w:t>
       </w:r>
       <w:r>
         <w:t xml:space="preserve"> </w:t>
@@ -4190,85 +4992,26 @@
         <w:rPr>
           <w:i/>
         </w:rPr>
-        <w:t xml:space="preserve">J. curcas</w:t>
-      </w:r>
-      <w:r>
-        <w:t xml:space="preserve"> </w:t>
-      </w:r>
-      <w:r>
-        <w:t xml:space="preserve">is not yet a domesticated species</w:t>
-      </w:r>
-      <w:r>
-        <w:t xml:space="preserve"> </w:t>
-      </w:r>
-      <w:r>
-        <w:t xml:space="preserve">(Achten et al.,</w:t>
-      </w:r>
-      <w:r>
-        <w:t xml:space="preserve"> </w:t>
-      </w:r>
-      <w:hyperlink w:anchor="ref-achten2010towards">
-        <w:r>
-          <w:rPr>
-            <w:rStyle w:val="Hyperlink"/>
-          </w:rPr>
-          <w:t xml:space="preserve">2010</w:t>
-        </w:r>
-      </w:hyperlink>
-      <w:r>
-        <w:t xml:space="preserve">)</w:t>
-      </w:r>
-      <w:r>
-        <w:t xml:space="preserve">, which makes it present high levels of uncertainty in germination</w:t>
-      </w:r>
-      <w:r>
-        <w:t xml:space="preserve"> </w:t>
-      </w:r>
-      <w:r>
-        <w:t xml:space="preserve">(Ranal and Santana,</w:t>
-      </w:r>
-      <w:r>
-        <w:t xml:space="preserve"> </w:t>
-      </w:r>
-      <w:hyperlink w:anchor="ref-ranal2006and">
-        <w:r>
-          <w:rPr>
-            <w:rStyle w:val="Hyperlink"/>
-          </w:rPr>
-          <w:t xml:space="preserve">2006</w:t>
-        </w:r>
-      </w:hyperlink>
-      <w:r>
-        <w:t xml:space="preserve">)</w:t>
-      </w:r>
-      <w:r>
-        <w:t xml:space="preserve">. A factor highly related to the survival of the species in its original habitat</w:t>
-      </w:r>
-      <w:r>
-        <w:t xml:space="preserve"> </w:t>
-      </w:r>
-      <w:r>
-        <w:t xml:space="preserve">(Maes et al.,</w:t>
-      </w:r>
-      <w:r>
-        <w:t xml:space="preserve"> </w:t>
-      </w:r>
-      <w:hyperlink w:anchor="ref-maes2009climatic">
-        <w:r>
-          <w:rPr>
-            <w:rStyle w:val="Hyperlink"/>
-          </w:rPr>
-          <w:t xml:space="preserve">2009</w:t>
-        </w:r>
-      </w:hyperlink>
-      <w:r>
-        <w:t xml:space="preserve">)</w:t>
-      </w:r>
-      <w:r>
-        <w:t xml:space="preserve"> </w:t>
-      </w:r>
-      <w:r>
-        <w:t xml:space="preserve">and very unstable from the physiological point of view. Seeds of</w:t>
+        <w:t xml:space="preserve">cakile maritima</w:t>
+      </w:r>
+      <w:r>
+        <w:t xml:space="preserve">. Plant and Soil 262, 179–189. doi:</w:t>
+      </w:r>
+      <w:hyperlink r:id="rId71">
+        <w:r>
+          <w:rPr>
+            <w:rStyle w:val="Hyperlink"/>
+          </w:rPr>
+          <w:t xml:space="preserve">10.1023/b:plso.0000037034.47247.67</w:t>
+        </w:r>
+      </w:hyperlink>
+    </w:p>
+    <w:p>
+      <w:pPr>
+        <w:pStyle w:val="Bibliography"/>
+      </w:pPr>
+      <w:r>
+        <w:t xml:space="preserve">Divakara, B., Upadhyaya, H., Wani, S., Gowda, C.L., 2010. Biology and genetic improvement of</w:t>
       </w:r>
       <w:r>
         <w:t xml:space="preserve"> </w:t>
@@ -4277,39 +5020,29 @@
         <w:rPr>
           <w:i/>
         </w:rPr>
-        <w:t xml:space="preserve">J. curcas</w:t>
-      </w:r>
-      <w:r>
-        <w:t xml:space="preserve"> </w:t>
-      </w:r>
-      <w:r>
-        <w:t xml:space="preserve">can not tolerate up to 150 mM NaCl in the irrigation water for seed germination, and it has very difficulties for seedlings development in concentrations above 75 mM of NaCl. The delay of the germination accompanied with the decrease of the development of the leaves and the reduction of the root growth promotes delay of the autotrophic phase of the plants, in extreme cases, leads to the death of the seedling in the first days after germination. A possible explanation for this is presented by Alencar et al. (2015)</w:t>
-      </w:r>
-      <w:r>
-        <w:t xml:space="preserve"> </w:t>
-      </w:r>
-      <w:r>
-        <w:t xml:space="preserve">(Alencar et al.,</w:t>
-      </w:r>
-      <w:r>
-        <w:t xml:space="preserve"> </w:t>
-      </w:r>
-      <w:hyperlink w:anchor="ref-alencar2015ultrastructural">
-        <w:r>
-          <w:rPr>
-            <w:rStyle w:val="Hyperlink"/>
-          </w:rPr>
-          <w:t xml:space="preserve">2015</w:t>
-        </w:r>
-      </w:hyperlink>
-      <w:r>
-        <w:t xml:space="preserve">)</w:t>
-      </w:r>
-      <w:r>
-        <w:t xml:space="preserve"> </w:t>
-      </w:r>
-      <w:r>
-        <w:t xml:space="preserve">since there was a great increase of the Na+ and Cl- contents in the embryonic axes and in the endosperm of the seeds of</w:t>
+        <w:t xml:space="preserve">jatropha curcas</w:t>
+      </w:r>
+      <w:r>
+        <w:t xml:space="preserve"> </w:t>
+      </w:r>
+      <w:r>
+        <w:t xml:space="preserve">l.: A review. Applied Energy 87, 732–742. doi:</w:t>
+      </w:r>
+      <w:hyperlink r:id="rId72">
+        <w:r>
+          <w:rPr>
+            <w:rStyle w:val="Hyperlink"/>
+          </w:rPr>
+          <w:t xml:space="preserve">10.1016/j.apenergy.2009.07.013</w:t>
+        </w:r>
+      </w:hyperlink>
+    </w:p>
+    <w:p>
+      <w:pPr>
+        <w:pStyle w:val="Bibliography"/>
+      </w:pPr>
+      <w:r>
+        <w:t xml:space="preserve">Díaz-López, L., Gimeno, V., Lidón, V., Simón, I., Martínez, V., García-Sánchez, F., 2012. The tolerance of</w:t>
       </w:r>
       <w:r>
         <w:t xml:space="preserve"> </w:t>
@@ -4318,324 +5051,93 @@
         <w:rPr>
           <w:i/>
         </w:rPr>
-        <w:t xml:space="preserve">J. curcas</w:t>
-      </w:r>
-      <w:r>
-        <w:t xml:space="preserve">. Another possibility is loss of mobilization of cotyledon reserves on germination</w:t>
-      </w:r>
-      <w:r>
-        <w:t xml:space="preserve"> </w:t>
-      </w:r>
-      <w:r>
-        <w:t xml:space="preserve">(Liu et al.,</w:t>
-      </w:r>
-      <w:r>
-        <w:t xml:space="preserve"> </w:t>
-      </w:r>
-      <w:hyperlink w:anchor="ref-liu2010seed">
-        <w:r>
-          <w:rPr>
-            <w:rStyle w:val="Hyperlink"/>
-          </w:rPr>
-          <w:t xml:space="preserve">2010</w:t>
-        </w:r>
-      </w:hyperlink>
-      <w:r>
-        <w:t xml:space="preserve">)</w:t>
-      </w:r>
-      <w:r>
-        <w:t xml:space="preserve"> </w:t>
-      </w:r>
-      <w:r>
-        <w:t xml:space="preserve">affecting seedling establishment</w:t>
-      </w:r>
-      <w:r>
-        <w:t xml:space="preserve"> </w:t>
-      </w:r>
-      <w:r>
-        <w:t xml:space="preserve">(Marques et al.,</w:t>
-      </w:r>
-      <w:r>
-        <w:t xml:space="preserve"> </w:t>
-      </w:r>
-      <w:hyperlink w:anchor="ref-marques2013increased">
-        <w:r>
-          <w:rPr>
-            <w:rStyle w:val="Hyperlink"/>
-          </w:rPr>
-          <w:t xml:space="preserve">2013</w:t>
-        </w:r>
-      </w:hyperlink>
-      <w:r>
-        <w:t xml:space="preserve">)</w:t>
-      </w:r>
-      <w:r>
-        <w:t xml:space="preserve">.</w:t>
-      </w:r>
-    </w:p>
-    <w:p>
-      <w:pPr>
-        <w:pStyle w:val="BodyText"/>
-      </w:pPr>
-      <w:r>
-        <w:t xml:space="preserve">It is very commont that plants increase their stem biomass to the detriment of other organs when subjected to salinity</w:t>
-      </w:r>
-      <w:r>
-        <w:t xml:space="preserve"> </w:t>
-      </w:r>
-      <w:r>
-        <w:t xml:space="preserve">(Dantas et al.,</w:t>
-      </w:r>
-      <w:r>
-        <w:t xml:space="preserve"> </w:t>
-      </w:r>
-      <w:hyperlink w:anchor="ref-dantas2007germination">
-        <w:r>
-          <w:rPr>
-            <w:rStyle w:val="Hyperlink"/>
-          </w:rPr>
-          <w:t xml:space="preserve">2007</w:t>
-        </w:r>
-      </w:hyperlink>
-      <w:r>
-        <w:t xml:space="preserve">; Munns and Termaat,</w:t>
-      </w:r>
-      <w:r>
-        <w:t xml:space="preserve"> </w:t>
-      </w:r>
-      <w:hyperlink w:anchor="ref-munns1986whole">
-        <w:r>
-          <w:rPr>
-            <w:rStyle w:val="Hyperlink"/>
-          </w:rPr>
-          <w:t xml:space="preserve">1986</w:t>
-        </w:r>
-      </w:hyperlink>
-      <w:r>
-        <w:t xml:space="preserve">; Praxedes et al.,</w:t>
-      </w:r>
-      <w:r>
-        <w:t xml:space="preserve"> </w:t>
-      </w:r>
-      <w:hyperlink w:anchor="ref-praxedes2010salt">
-        <w:r>
-          <w:rPr>
-            <w:rStyle w:val="Hyperlink"/>
-          </w:rPr>
-          <w:t xml:space="preserve">2009</w:t>
-        </w:r>
-      </w:hyperlink>
-      <w:r>
-        <w:t xml:space="preserve">)</w:t>
-      </w:r>
-      <w:r>
-        <w:t xml:space="preserve">. Munns</w:t>
-      </w:r>
-      <w:r>
-        <w:t xml:space="preserve"> </w:t>
-      </w:r>
-      <w:r>
-        <w:t xml:space="preserve">(Munns and Termaat,</w:t>
-      </w:r>
-      <w:r>
-        <w:t xml:space="preserve"> </w:t>
-      </w:r>
-      <w:hyperlink w:anchor="ref-munns1986whole">
-        <w:r>
-          <w:rPr>
-            <w:rStyle w:val="Hyperlink"/>
-          </w:rPr>
-          <w:t xml:space="preserve">1986</w:t>
-        </w:r>
-      </w:hyperlink>
-      <w:r>
-        <w:t xml:space="preserve">)</w:t>
-      </w:r>
-      <w:r>
-        <w:t xml:space="preserve"> </w:t>
-      </w:r>
-      <w:r>
-        <w:t xml:space="preserve">describes this fact as an indirect effect of decreasing water uptake by roots and lower leaf expansion, while Praxedes</w:t>
-      </w:r>
-      <w:r>
-        <w:t xml:space="preserve"> </w:t>
-      </w:r>
-      <w:r>
-        <w:t xml:space="preserve">(Praxedes et al.,</w:t>
-      </w:r>
-      <w:r>
-        <w:t xml:space="preserve"> </w:t>
-      </w:r>
-      <w:hyperlink w:anchor="ref-praxedes2010salt">
-        <w:r>
-          <w:rPr>
-            <w:rStyle w:val="Hyperlink"/>
-          </w:rPr>
-          <w:t xml:space="preserve">2009</w:t>
-        </w:r>
-      </w:hyperlink>
-      <w:r>
-        <w:t xml:space="preserve">)</w:t>
-      </w:r>
-      <w:r>
-        <w:t xml:space="preserve"> </w:t>
-      </w:r>
-      <w:r>
-        <w:t xml:space="preserve">describes this effect as lower relative growth rate of the plant as a whole. Many studies</w:t>
-      </w:r>
-      <w:r>
-        <w:t xml:space="preserve"> </w:t>
-      </w:r>
-      <w:r>
-        <w:t xml:space="preserve">(Bayuelo-Jiménez et al.,</w:t>
-      </w:r>
-      <w:r>
-        <w:t xml:space="preserve"> </w:t>
-      </w:r>
-      <w:hyperlink w:anchor="ref-bayuelo2002salinity">
-        <w:r>
-          <w:rPr>
-            <w:rStyle w:val="Hyperlink"/>
-          </w:rPr>
-          <w:t xml:space="preserve">2002</w:t>
-        </w:r>
-      </w:hyperlink>
-      <w:r>
-        <w:t xml:space="preserve">; Debez et al.,</w:t>
-      </w:r>
-      <w:r>
-        <w:t xml:space="preserve"> </w:t>
-      </w:r>
-      <w:hyperlink w:anchor="ref-debez2004salinity">
-        <w:r>
-          <w:rPr>
-            <w:rStyle w:val="Hyperlink"/>
-          </w:rPr>
-          <w:t xml:space="preserve">2004</w:t>
-        </w:r>
-      </w:hyperlink>
-      <w:r>
-        <w:t xml:space="preserve">)</w:t>
-      </w:r>
-      <w:r>
-        <w:t xml:space="preserve"> </w:t>
-      </w:r>
-      <w:r>
-        <w:t xml:space="preserve">describes that all biometric components are reduced in non-halophytes plants when submitted to salinity. In addition, Hasewaga</w:t>
-      </w:r>
-      <w:r>
-        <w:t xml:space="preserve"> </w:t>
-      </w:r>
-      <w:r>
-        <w:t xml:space="preserve">(Hasegawa et al.,</w:t>
-      </w:r>
-      <w:r>
-        <w:t xml:space="preserve"> </w:t>
-      </w:r>
-      <w:hyperlink w:anchor="ref-hasegawa2000plant">
-        <w:r>
-          <w:rPr>
-            <w:rStyle w:val="Hyperlink"/>
-          </w:rPr>
-          <w:t xml:space="preserve">2000</w:t>
-        </w:r>
-      </w:hyperlink>
-      <w:r>
-        <w:t xml:space="preserve">)</w:t>
-      </w:r>
-      <w:r>
-        <w:t xml:space="preserve"> </w:t>
-      </w:r>
-      <w:r>
-        <w:t xml:space="preserve">attributed salt stress as reductor of growth reduction to a number of factors such as changes in the water status of the plant caused by the osmotic effect of the salts, increase in the concentration of toxic ions, which could be produce physiological and biochemical variations and alteration in the absorption of essential nutrients, as potassium and calcium.</w:t>
-      </w:r>
-    </w:p>
-    <w:p>
-      <w:pPr>
-        <w:pStyle w:val="Heading1"/>
-      </w:pPr>
-      <w:bookmarkStart w:id="53" w:name="conclusion"/>
-      <w:bookmarkEnd w:id="53"/>
-      <w:r>
-        <w:t xml:space="preserve">Conclusion</w:t>
-      </w:r>
-    </w:p>
-    <w:p>
-      <w:pPr>
-        <w:pStyle w:val="FirstParagraph"/>
-      </w:pPr>
-      <w:r>
-        <w:t xml:space="preserve">Results presented here, indicates that: 1) biometric parameters explain better the salinity response than the germination parameters. Thus, genotypes 114, 171 and 183 would be considered interesting candidates for salt stress tolerance, whereas genotypes 133 and 218 show sensitivity to NaCl addition. 2) the viability of germination and oil content in seeds of</w:t>
-      </w:r>
-      <w:r>
-        <w:t xml:space="preserve"> </w:t>
+        <w:t xml:space="preserve">jatropha curcas</w:t>
+      </w:r>
+      <w:r>
+        <w:t xml:space="preserve"> </w:t>
+      </w:r>
+      <w:r>
+        <w:t xml:space="preserve">seedlings to NaCl: An ecophysiological analysis. Plant Physiology and Biochemistry 54, 34–42. doi:</w:t>
+      </w:r>
+      <w:hyperlink r:id="rId73">
+        <w:r>
+          <w:rPr>
+            <w:rStyle w:val="Hyperlink"/>
+          </w:rPr>
+          <w:t xml:space="preserve">10.1016/j.plaphy.2012.02.005</w:t>
+        </w:r>
+      </w:hyperlink>
+    </w:p>
+    <w:p>
+      <w:pPr>
+        <w:pStyle w:val="Bibliography"/>
+      </w:pPr>
+      <w:r>
+        <w:t xml:space="preserve">DuBois, M., Gilles, K.A., Hamilton, J.K., Rebers, P.A., Smith, F., 1956. Colorimetric method for determination of sugars and related substances. Analytical Chemistry 28, 350–356. doi:</w:t>
+      </w:r>
+      <w:hyperlink r:id="rId74">
+        <w:r>
+          <w:rPr>
+            <w:rStyle w:val="Hyperlink"/>
+          </w:rPr>
+          <w:t xml:space="preserve">10.1021/ac60111a017</w:t>
+        </w:r>
+      </w:hyperlink>
+    </w:p>
+    <w:p>
+      <w:pPr>
+        <w:pStyle w:val="Bibliography"/>
+      </w:pPr>
+      <w:r>
+        <w:t xml:space="preserve">Elhag, A.Z., Gafar, M.O., 2014. Effect of Sodium chloride on Growth of Jatropha (</w:t>
       </w:r>
       <w:r>
         <w:rPr>
           <w:i/>
         </w:rPr>
-        <w:t xml:space="preserve">J. curcas</w:t>
-      </w:r>
-      <w:r>
-        <w:t xml:space="preserve"> </w:t>
-      </w:r>
-      <w:r>
-        <w:t xml:space="preserve">can be maintained provided if there is control of moisture in the interstices of the seed during storage. 3) considering only salt stress experiments we can somehow describes that genotypes, 114, 171 and 183 could be considered as potential candidates for future breeding programs.</w:t>
-      </w:r>
-    </w:p>
-    <w:p>
-      <w:pPr>
-        <w:pStyle w:val="Heading1"/>
-      </w:pPr>
-      <w:bookmarkStart w:id="54" w:name="acknowledgments"/>
-      <w:bookmarkEnd w:id="54"/>
-      <w:r>
-        <w:t xml:space="preserve">Acknowledgments</w:t>
-      </w:r>
-    </w:p>
-    <w:p>
-      <w:pPr>
-        <w:pStyle w:val="FirstParagraph"/>
-      </w:pPr>
-      <w:r>
-        <w:t xml:space="preserve">The authors thank the National Council for Scientific and Technological Development (CNPq Process nº 404357/2013-0) for the financial support. The first author thanks the Coordination of Improvement of Higher Education Personnel (CAPES) for the scholarship. Special thanks to Dr. Agnaldo Rodrigues de Melo Chaves, Tropical Semiarid Agricultural Research Center, Embrapa Semiárido, Petrolina, PE, Brazil and Embrapa Agroenergy, Brasília, DF, Brazil for giving the seeds used in this study. The authors would also like to extend special thanks to Mrs. Ana Maria Meucci Dal Cin for her teaching and dedication to better formation, which benefited Marcelo Francisco Pompelli, at about 30 years ago.</w:t>
-      </w:r>
-    </w:p>
-    <w:p>
-      <w:pPr>
-        <w:pStyle w:val="Heading1"/>
-      </w:pPr>
-      <w:bookmarkStart w:id="55" w:name="references"/>
-      <w:bookmarkEnd w:id="55"/>
-      <w:r>
-        <w:t xml:space="preserve">References</w:t>
-      </w:r>
+        <w:t xml:space="preserve">Jatropha curcas</w:t>
+      </w:r>
+      <w:r>
+        <w:t xml:space="preserve"> </w:t>
+      </w:r>
+      <w:r>
+        <w:t xml:space="preserve">L. ) Young Transplants. Universal Journal of Plant Science 2, 19–22. doi:</w:t>
+      </w:r>
+      <w:hyperlink r:id="rId75">
+        <w:r>
+          <w:rPr>
+            <w:rStyle w:val="Hyperlink"/>
+          </w:rPr>
+          <w:t xml:space="preserve">10.13189/UJPS.2014.020103</w:t>
+        </w:r>
+      </w:hyperlink>
     </w:p>
     <w:p>
       <w:pPr>
         <w:pStyle w:val="Bibliography"/>
       </w:pPr>
       <w:r>
-        <w:t xml:space="preserve">Achten, W.M., Nielsen, L.R., Aerts, R., Lengkeek, A.G., Kjær, E.D., Trabucco, A., Hansen, J.K., Maes, W.H., Graudal, L., Akinnifesi, F.K., others, 2010. Towards domestication of</w:t>
-      </w:r>
-      <w:r>
-        <w:t xml:space="preserve"> </w:t>
-      </w:r>
-      <w:r>
-        <w:rPr>
+        <w:t xml:space="preserve">Fini, A., Bellasio, C., Pollastri, S., Tattini, M., Ferrini, F., 2013. Water relations, growth, and leaf gas exchange as affected by water stress in</w:t>
+      </w:r>
+      <w:r>
+        <w:t xml:space="preserve"> </w:t>
+      </w:r>
+      <w:r>
+        <w:rPr>
+          <w:i w:val="0"/>
           <w:i/>
         </w:rPr>
         <w:t xml:space="preserve">jatropha curcas</w:t>
       </w:r>
       <w:r>
-        <w:t xml:space="preserve">. Biofuels 1, 91–107. doi:</w:t>
-      </w:r>
-      <w:hyperlink r:id="rId56">
-        <w:r>
-          <w:rPr>
-            <w:rStyle w:val="Hyperlink"/>
-          </w:rPr>
-          <w:t xml:space="preserve">http://dx.doi.org/10.4155/bfs.09.4</w:t>
+        <w:t xml:space="preserve">. Journal of Arid Environments 89, 21–29. doi:</w:t>
+      </w:r>
+      <w:hyperlink r:id="rId76">
+        <w:r>
+          <w:rPr>
+            <w:rStyle w:val="Hyperlink"/>
+          </w:rPr>
+          <w:t xml:space="preserve">10.1016/j.jaridenv.2012.10.009</w:t>
         </w:r>
       </w:hyperlink>
     </w:p>
@@ -4644,29 +5146,133 @@
         <w:pStyle w:val="Bibliography"/>
       </w:pPr>
       <w:r>
-        <w:t xml:space="preserve">Ahmad, M.U., Husain, S.K., Osman, S.M., 1981. Ricinoleic acid inPhyllanthus niruri seed oil. Journal of the American Oil Chemists’ Society 58, 673–674. doi:</w:t>
-      </w:r>
-      <w:hyperlink r:id="rId57">
-        <w:r>
-          <w:rPr>
-            <w:rStyle w:val="Hyperlink"/>
-          </w:rPr>
-          <w:t xml:space="preserve">10.1007/bf02899445</w:t>
-        </w:r>
-      </w:hyperlink>
+        <w:t xml:space="preserve">Gao, S., Ouyang, C., Wang, S., Xu, Y., Tang, L., Chen, F., 2008. Effects of salt stress on growth, antioxidant enzyme and phenylalanine ammonia-lyase activities in</w:t>
+      </w:r>
+      <w:r>
+        <w:t xml:space="preserve"> </w:t>
+      </w:r>
+      <w:r>
+        <w:rPr>
+          <w:i/>
+        </w:rPr>
+        <w:t xml:space="preserve">jatropha curcas</w:t>
+      </w:r>
+      <w:r>
+        <w:t xml:space="preserve"> </w:t>
+      </w:r>
+      <w:r>
+        <w:t xml:space="preserve">l. seedlings. Plant Soil Environ 54, 374–381.</w:t>
+      </w:r>
     </w:p>
     <w:p>
       <w:pPr>
         <w:pStyle w:val="Bibliography"/>
       </w:pPr>
       <w:r>
-        <w:t xml:space="preserve">Akowuah, J., Addo, A., Kemausuor, F., others, 2012. Influence of storage duration of</w:t>
-      </w:r>
-      <w:r>
-        <w:t xml:space="preserve"> </w:t>
-      </w:r>
-      <w:r>
-        <w:rPr>
+        <w:t xml:space="preserve">Günster, A., 1994. Seed bank dynamics longevity, viability and predation of seeds of serotinous plants in the central namib desert. Journal of Arid Environments 28, 195–205. doi:</w:t>
+      </w:r>
+      <w:hyperlink r:id="rId77">
+        <w:r>
+          <w:rPr>
+            <w:rStyle w:val="Hyperlink"/>
+          </w:rPr>
+          <w:t xml:space="preserve">10.1016/s0140-1963(05)80057-6</w:t>
+        </w:r>
+      </w:hyperlink>
+    </w:p>
+    <w:p>
+      <w:pPr>
+        <w:pStyle w:val="Bibliography"/>
+      </w:pPr>
+      <w:r>
+        <w:t xml:space="preserve">Hammond, H.D., Epstein, E., 1972. Mineral nutrition in plants: Principles and perspectives. Bulletin of the Torrey Botanical Club 99, 102. doi:</w:t>
+      </w:r>
+      <w:hyperlink r:id="rId78">
+        <w:r>
+          <w:rPr>
+            <w:rStyle w:val="Hyperlink"/>
+          </w:rPr>
+          <w:t xml:space="preserve">10.2307/2484208</w:t>
+        </w:r>
+      </w:hyperlink>
+    </w:p>
+    <w:p>
+      <w:pPr>
+        <w:pStyle w:val="Bibliography"/>
+      </w:pPr>
+      <w:r>
+        <w:t xml:space="preserve">Hasegawa, P.M., Bressan, R.A., Zhu, J.-K., Bohnert, H.J., 2000. PLANTCELLULAR ANDMOLECULARRESPONSES TOHIGHSALINITY. Annual Review of Plant Physiology and Plant Molecular Biology 51, 463–499. doi:</w:t>
+      </w:r>
+      <w:hyperlink r:id="rId79">
+        <w:r>
+          <w:rPr>
+            <w:rStyle w:val="Hyperlink"/>
+          </w:rPr>
+          <w:t xml:space="preserve">10.1146/annurev.arplant.51.1.463</w:t>
+        </w:r>
+      </w:hyperlink>
+    </w:p>
+    <w:p>
+      <w:pPr>
+        <w:pStyle w:val="Bibliography"/>
+      </w:pPr>
+      <w:r>
+        <w:t xml:space="preserve">Hay, F., Thavong, P., Taridno, P., Timple, S., 2012. Evaluation of zeolite seed ’Drying Beads?’ for drying rice seeds to low moisture content prior to long-term storage. Seed Science and Technology 40, 374–395. doi:</w:t>
+      </w:r>
+      <w:hyperlink r:id="rId80">
+        <w:r>
+          <w:rPr>
+            <w:rStyle w:val="Hyperlink"/>
+          </w:rPr>
+          <w:t xml:space="preserve">10.15258/sst.2012.40.3.09</w:t>
+        </w:r>
+      </w:hyperlink>
+    </w:p>
+    <w:p>
+      <w:pPr>
+        <w:pStyle w:val="Bibliography"/>
+      </w:pPr>
+      <w:r>
+        <w:t xml:space="preserve">Hay, F.R., Probert, R.J., 2013. Advances in seed conservation of wild plant species: A review of recent research. Conservation Physiology 1, cot030–cot030. doi:</w:t>
+      </w:r>
+      <w:hyperlink r:id="rId81">
+        <w:r>
+          <w:rPr>
+            <w:rStyle w:val="Hyperlink"/>
+          </w:rPr>
+          <w:t xml:space="preserve">10.1093/conphys/cot030</w:t>
+        </w:r>
+      </w:hyperlink>
+    </w:p>
+    <w:p>
+      <w:pPr>
+        <w:pStyle w:val="Bibliography"/>
+      </w:pPr>
+      <w:r>
+        <w:t xml:space="preserve">HEGARTY, T.W., 1977. Seed and seedling susceptibility to phased moisture stress in soil. Journal of Experimental Botany 28, 659–668. doi:</w:t>
+      </w:r>
+      <w:hyperlink r:id="rId82">
+        <w:r>
+          <w:rPr>
+            <w:rStyle w:val="Hyperlink"/>
+          </w:rPr>
+          <w:t xml:space="preserve">10.1093/jxb/28.3.659</w:t>
+        </w:r>
+      </w:hyperlink>
+    </w:p>
+    <w:p>
+      <w:pPr>
+        <w:pStyle w:val="Bibliography"/>
+      </w:pPr>
+      <w:r>
+        <w:t xml:space="preserve">Heller, J., 1996. Physic nut,</w:t>
+      </w:r>
+      <w:r>
+        <w:t xml:space="preserve"> </w:t>
+      </w:r>
+      <w:r>
+        <w:rPr>
+          <w:i w:val="0"/>
           <w:i/>
         </w:rPr>
         <w:t xml:space="preserve">jatropha curcas</w:t>
@@ -4675,7 +5281,7 @@
         <w:t xml:space="preserve"> </w:t>
       </w:r>
       <w:r>
-        <w:t xml:space="preserve">seed on oil yield and free fatty acid content. ARPN J Agric Biol Sci 7, 41–45.</w:t>
+        <w:t xml:space="preserve">l. Bioversity international.</w:t>
       </w:r>
     </w:p>
     <w:p>
@@ -4683,39 +5289,34 @@
         <w:pStyle w:val="Bibliography"/>
       </w:pPr>
       <w:r>
-        <w:t xml:space="preserve">Alencar, N.L., Gadelha, C.G., Gallão, M.I., Dolder, M.A., Prisco, J.T., Gomes-Filho, E., 2015. Ultrastructural and biochemical changes induced by salt stress in jatropha curcas seeds during germination and seedling development. Functional Plant Biology 42, 865. doi:</w:t>
-      </w:r>
-      <w:hyperlink r:id="rId58">
-        <w:r>
-          <w:rPr>
-            <w:rStyle w:val="Hyperlink"/>
-          </w:rPr>
-          <w:t xml:space="preserve">10.1071/fp15019</w:t>
-        </w:r>
-      </w:hyperlink>
+        <w:t xml:space="preserve">Husson, F., Josse, J., Le, S., Mazet, J., 2017. FactoMineR: Multivariate exploratory data analysis and data mining.</w:t>
+      </w:r>
     </w:p>
     <w:p>
       <w:pPr>
         <w:pStyle w:val="Bibliography"/>
       </w:pPr>
       <w:r>
-        <w:t xml:space="preserve">Almansouri, M., Kinet, J.-M., Lutts, S., 2001. Effect of salt and osmotic stresses on germination in durum wheat (</w:t>
+        <w:t xml:space="preserve">Islam, A., Anuar, N., Yaakob, Z., 2009. Effect of genotypes and pre-sowing treatments on seed germination behavior of</w:t>
+      </w:r>
+      <w:r>
+        <w:t xml:space="preserve"> </w:t>
       </w:r>
       <w:r>
         <w:rPr>
           <w:i/>
         </w:rPr>
-        <w:t xml:space="preserve">triticum durum</w:t>
-      </w:r>
-      <w:r>
-        <w:t xml:space="preserve">Triticum durum desf.). Plant and Soil 231, 243–254. doi:</w:t>
-      </w:r>
-      <w:hyperlink r:id="rId59">
-        <w:r>
-          <w:rPr>
-            <w:rStyle w:val="Hyperlink"/>
-          </w:rPr>
-          <w:t xml:space="preserve">10.1023/a:1010378409663</w:t>
+        <w:t xml:space="preserve">jatropha</w:t>
+      </w:r>
+      <w:r>
+        <w:t xml:space="preserve">. Asian Journal of Plant Sciences 8, 433–439. doi:</w:t>
+      </w:r>
+      <w:hyperlink r:id="rId83">
+        <w:r>
+          <w:rPr>
+            <w:rStyle w:val="Hyperlink"/>
+          </w:rPr>
+          <w:t xml:space="preserve">10.3923/ajps.2009.433.439</w:t>
         </w:r>
       </w:hyperlink>
     </w:p>
@@ -4724,14 +5325,14 @@
         <w:pStyle w:val="Bibliography"/>
       </w:pPr>
       <w:r>
-        <w:t xml:space="preserve">Apse, M.P., 1999. Salt tolerance conferred by overexpression of a vacuolar na+/h+ antiport in arabidopsis. Science 285, 1256–1258. doi:</w:t>
-      </w:r>
-      <w:hyperlink r:id="rId60">
-        <w:r>
-          <w:rPr>
-            <w:rStyle w:val="Hyperlink"/>
-          </w:rPr>
-          <w:t xml:space="preserve">10.1126/science.285.5431.1256</w:t>
+        <w:t xml:space="preserve">Khajeh-Hosseini, M., Powell, A., Bingham, I., 2003. The interaction between salinity stress and seed vigour during germination of soyabean seeds. Seed Science and Technology 31, 715–725. doi:</w:t>
+      </w:r>
+      <w:hyperlink r:id="rId84">
+        <w:r>
+          <w:rPr>
+            <w:rStyle w:val="Hyperlink"/>
+          </w:rPr>
+          <w:t xml:space="preserve">10.15258/sst.2003.31.3.20</w:t>
         </w:r>
       </w:hyperlink>
     </w:p>
@@ -4740,14 +5341,14 @@
         <w:pStyle w:val="Bibliography"/>
       </w:pPr>
       <w:r>
-        <w:t xml:space="preserve">Armengaud, P., Sulpice, R., Miller, A.J., Stitt, M., Amtmann, A., Gibon, Y., 2009. Multilevel analysis of primary metabolism provides new insights into the role of potassium nutrition for glycolysis and nitrogen assimilation in arabidopsis roots. PLANT PHYSIOLOGY 150, 772–785. doi:</w:t>
-      </w:r>
-      <w:hyperlink r:id="rId61">
-        <w:r>
-          <w:rPr>
-            <w:rStyle w:val="Hyperlink"/>
-          </w:rPr>
-          <w:t xml:space="preserve">10.1104/pp.108.133629</w:t>
+        <w:t xml:space="preserve">Khan, M.A., Gulzar, S., 2003. Light, salinity, and temperature effects on the seed germination of perennial grasses. American Journal of Botany 90, 131–134. doi:</w:t>
+      </w:r>
+      <w:hyperlink r:id="rId85">
+        <w:r>
+          <w:rPr>
+            <w:rStyle w:val="Hyperlink"/>
+          </w:rPr>
+          <w:t xml:space="preserve">10.3732/ajb.90.1.131</w:t>
         </w:r>
       </w:hyperlink>
     </w:p>
@@ -4756,14 +5357,26 @@
         <w:pStyle w:val="Bibliography"/>
       </w:pPr>
       <w:r>
-        <w:t xml:space="preserve">Bayuelo-Jiménez, J.S., Craig, R., Lynch, J.P., 2002. Salinity tolerance of species during germination and early seedling growth. Crop Science 42, 1584. doi:</w:t>
-      </w:r>
-      <w:hyperlink r:id="rId62">
-        <w:r>
-          <w:rPr>
-            <w:rStyle w:val="Hyperlink"/>
-          </w:rPr>
-          <w:t xml:space="preserve">10.2135/cropsci2002.1584</w:t>
+        <w:t xml:space="preserve">Kumar, N., Pamidimarri, S., Kaur, M., Boricha, G., Reddy, M., 2008. Effects of NaCl on growth, ion accumulation, protein, proline contents and antioxidant enzymes activity in callus cultures of</w:t>
+      </w:r>
+      <w:r>
+        <w:t xml:space="preserve"> </w:t>
+      </w:r>
+      <w:r>
+        <w:rPr>
+          <w:i/>
+        </w:rPr>
+        <w:t xml:space="preserve">jatropha curcas</w:t>
+      </w:r>
+      <w:r>
+        <w:t xml:space="preserve">. Biologia 63. doi:</w:t>
+      </w:r>
+      <w:hyperlink r:id="rId86">
+        <w:r>
+          <w:rPr>
+            <w:rStyle w:val="Hyperlink"/>
+          </w:rPr>
+          <w:t xml:space="preserve">10.2478/s11756-008-0054-7</w:t>
         </w:r>
       </w:hyperlink>
     </w:p>
@@ -4772,14 +5385,14 @@
         <w:pStyle w:val="Bibliography"/>
       </w:pPr>
       <w:r>
-        <w:t xml:space="preserve">Bewley, J.D., Bradford, K.J., Hilhorst, H.W.M., Nonogaki, H., 2012. Mobilization of stored reserves. Springer New York. doi:</w:t>
-      </w:r>
-      <w:hyperlink r:id="rId63">
-        <w:r>
-          <w:rPr>
-            <w:rStyle w:val="Hyperlink"/>
-          </w:rPr>
-          <w:t xml:space="preserve">10.1007/978-1-4614-4693-4_5</w:t>
+        <w:t xml:space="preserve">Liu, J., Guo, W.Q., Shi, D.C., 2010. Seed germination, seedling survival, and physiological response of sunflowers under saline and alkaline conditions. Photosynthetica 48, 278–286. doi:</w:t>
+      </w:r>
+      <w:hyperlink r:id="rId87">
+        <w:r>
+          <w:rPr>
+            <w:rStyle w:val="Hyperlink"/>
+          </w:rPr>
+          <w:t xml:space="preserve">10.1007/s11099-010-0034-3</w:t>
         </w:r>
       </w:hyperlink>
     </w:p>
@@ -4788,30 +5401,37 @@
         <w:pStyle w:val="Bibliography"/>
       </w:pPr>
       <w:r>
-        <w:t xml:space="preserve">Bilia, D., Fancelli, A., Filho, J.M., Machado, J., 1994. Comportamento de sementes de milho híbrido durante o armazenamento sob condições variáveis de temperatura e umidade relativa do ar. Scientia Agricola 51, 153–157. doi:</w:t>
-      </w:r>
-      <w:hyperlink r:id="rId64">
-        <w:r>
-          <w:rPr>
-            <w:rStyle w:val="Hyperlink"/>
-          </w:rPr>
-          <w:t xml:space="preserve">10.1590/s0103-90161994000100022</w:t>
-        </w:r>
-      </w:hyperlink>
+        <w:t xml:space="preserve">Lozano Isla, F., Benites Alfaro, O., Pompelli, M.F., 2017. GerminaR: Germination indexes for seed germination variables for ecophysiological studies.</w:t>
+      </w:r>
     </w:p>
     <w:p>
       <w:pPr>
         <w:pStyle w:val="Bibliography"/>
       </w:pPr>
       <w:r>
-        <w:t xml:space="preserve">Bouaziz, A., Hicks, D.R., 1990. Consumption of wheat seed reserves during germination and early growth as affected by soil water potential. Plant and Soil 128, 161–165. doi:</w:t>
-      </w:r>
-      <w:hyperlink r:id="rId65">
-        <w:r>
-          <w:rPr>
-            <w:rStyle w:val="Hyperlink"/>
-          </w:rPr>
-          <w:t xml:space="preserve">10.1007/bf00011105</w:t>
+        <w:t xml:space="preserve">Maes, W., Trabucco, A., Achten, W., Muys, B., 2009. Climatic growing conditions of</w:t>
+      </w:r>
+      <w:r>
+        <w:t xml:space="preserve"> </w:t>
+      </w:r>
+      <w:r>
+        <w:rPr>
+          <w:i/>
+        </w:rPr>
+        <w:t xml:space="preserve">jatropha curcas</w:t>
+      </w:r>
+      <w:r>
+        <w:t xml:space="preserve"> </w:t>
+      </w:r>
+      <w:r>
+        <w:t xml:space="preserve">l. Biomass and Bioenergy 33, 1481–1485. doi:</w:t>
+      </w:r>
+      <w:hyperlink r:id="rId88">
+        <w:r>
+          <w:rPr>
+            <w:rStyle w:val="Hyperlink"/>
+          </w:rPr>
+          <w:t xml:space="preserve">10.1016/j.biombioe.2009.06.001</w:t>
         </w:r>
       </w:hyperlink>
     </w:p>
@@ -4820,30 +5440,22 @@
         <w:pStyle w:val="Bibliography"/>
       </w:pPr>
       <w:r>
-        <w:t xml:space="preserve">Bradford, M.M., 1976. A rapid and sensitive method for the quantitation of microgram quantities of protein utilizing the principle of protein-dye binding. Analytical Biochemistry 72, 248–254. doi:</w:t>
-      </w:r>
-      <w:hyperlink r:id="rId66">
-        <w:r>
-          <w:rPr>
-            <w:rStyle w:val="Hyperlink"/>
-          </w:rPr>
-          <w:t xml:space="preserve">10.1016/0003-2697(76)90527-3</w:t>
-        </w:r>
-      </w:hyperlink>
+        <w:t xml:space="preserve">Marcos Filho, J., Pescarin, H.M., Komatsu, Y.H., Demétrio, C.G., Fancelli, A.L., 1984. Testes para avaliação do vigor de sementes de soja e suas relações com a emergência das plântulas em campo. Pesquisa Agropecuária Brasileira 19, 605–613.</w:t>
+      </w:r>
     </w:p>
     <w:p>
       <w:pPr>
         <w:pStyle w:val="Bibliography"/>
       </w:pPr>
       <w:r>
-        <w:t xml:space="preserve">Contran, N., Chessa, L., Lubino, M., Bellavite, D., Roggero, P.P., Enne, G., 2013. State-of-the-art of the jatropha curcas productive chain: From sowing to biodiesel and by-products. Industrial Crops and Products 42, 202–215. doi:</w:t>
-      </w:r>
-      <w:hyperlink r:id="rId67">
-        <w:r>
-          <w:rPr>
-            <w:rStyle w:val="Hyperlink"/>
-          </w:rPr>
-          <w:t xml:space="preserve">10.1016/j.indcrop.2012.05.037</w:t>
+        <w:t xml:space="preserve">Marcos-Filho, J., 1998. New approaches to seed vigor testing. Scientia Agricola 55, 27–33. doi:</w:t>
+      </w:r>
+      <w:hyperlink r:id="rId89">
+        <w:r>
+          <w:rPr>
+            <w:rStyle w:val="Hyperlink"/>
+          </w:rPr>
+          <w:t xml:space="preserve">10.1590/s0103-90161998000500005</w:t>
         </w:r>
       </w:hyperlink>
     </w:p>
@@ -4852,14 +5464,14 @@
         <w:pStyle w:val="Bibliography"/>
       </w:pPr>
       <w:r>
-        <w:t xml:space="preserve">Dantas, B.F., Sá Ribeiro, L. de, Aragão, C.A., 2007. Germination, initial growth and cotyledon protein content of bean cultivars under salinity stress. Revista Brasileira de Sementes 29, 106–110. doi:</w:t>
-      </w:r>
-      <w:hyperlink r:id="rId68">
-        <w:r>
-          <w:rPr>
-            <w:rStyle w:val="Hyperlink"/>
-          </w:rPr>
-          <w:t xml:space="preserve">10.1590/s0101-31222007000200014</w:t>
+        <w:t xml:space="preserve">Marques, E.C., Freitas, P.A.F. de, Alencar, N.L.M., Prisco, J.T., Gomes-Filho, E., 2013. Increased Na+ and Cl- accumulation induced by NaCl salinity inhibits cotyledonary reserve mobilization and alters the source-sink relationship in establishing dwarf cashew seedlings. Acta Physiologiae Plantarum 35, 2171–2182. doi:</w:t>
+      </w:r>
+      <w:hyperlink r:id="rId90">
+        <w:r>
+          <w:rPr>
+            <w:rStyle w:val="Hyperlink"/>
+          </w:rPr>
+          <w:t xml:space="preserve">10.1007/s11738-013-1254-5</w:t>
         </w:r>
       </w:hyperlink>
     </w:p>
@@ -4868,38 +5480,53 @@
         <w:pStyle w:val="Bibliography"/>
       </w:pPr>
       <w:r>
-        <w:t xml:space="preserve">de Mendiburu, F., 2016. Agricolae: Statistical procedures for agricultural research.</w:t>
-      </w:r>
+        <w:t xml:space="preserve">Moncaleano-Escandon, J., Silva, B.C., Silva, S.R., Granja, J.A., Alves, M.C.J., Pompelli, M.F., 2013. Germination responses of</w:t>
+      </w:r>
+      <w:r>
+        <w:t xml:space="preserve"> </w:t>
+      </w:r>
+      <w:r>
+        <w:rPr>
+          <w:i/>
+        </w:rPr>
+        <w:t xml:space="preserve">jatropha curcas</w:t>
+      </w:r>
+      <w:r>
+        <w:t xml:space="preserve"> </w:t>
+      </w:r>
+      <w:r>
+        <w:t xml:space="preserve">l. seeds to storage and aging. Industrial Crops and Products 44, 684–690. doi:</w:t>
+      </w:r>
+      <w:hyperlink r:id="rId91">
+        <w:r>
+          <w:rPr>
+            <w:rStyle w:val="Hyperlink"/>
+          </w:rPr>
+          <w:t xml:space="preserve">10.1016/j.indcrop.2012.08.035</w:t>
+        </w:r>
+      </w:hyperlink>
     </w:p>
     <w:p>
       <w:pPr>
         <w:pStyle w:val="Bibliography"/>
       </w:pPr>
       <w:r>
-        <w:t xml:space="preserve">Debez, A., Hamed, K.B., Grignon, C., Abdelly, C., 2004. Salinity effects on germination, growth, and seed production of the halophyte cakile maritima. Plant and Soil 262, 179–189. doi:</w:t>
-      </w:r>
-      <w:hyperlink r:id="rId69">
-        <w:r>
-          <w:rPr>
-            <w:rStyle w:val="Hyperlink"/>
-          </w:rPr>
-          <w:t xml:space="preserve">10.1023/b:plso.0000037034.47247.67</w:t>
-        </w:r>
-      </w:hyperlink>
+        <w:t xml:space="preserve">Moore, S., Stein, W.H., others, 1954. A modified ninhydrin reagent for the photometric determination of amino acids and related compounds. Journal of Biological Chemistry 211, 907–913.</w:t>
+      </w:r>
     </w:p>
     <w:p>
       <w:pPr>
         <w:pStyle w:val="Bibliography"/>
       </w:pPr>
       <w:r>
-        <w:t xml:space="preserve">DHARMAPUTRA, O.S., WORANG, R.J.L., SYARIEF, R., MIFTAHUDIN, M., 2009. The quality of physic nut (jatropha curcas) seeds affected by water activity and duration of storage. Microbiology Indonesia 3, 139–145. doi:</w:t>
-      </w:r>
-      <w:hyperlink r:id="rId70">
-        <w:r>
-          <w:rPr>
-            <w:rStyle w:val="Hyperlink"/>
-          </w:rPr>
-          <w:t xml:space="preserve">10.5454/mi.3.3.6</w:t>
+        <w:t xml:space="preserve">Munns, R., Termaat, A., 1986. Whole-plant responses to salinity. Australian Journal of Plant Physiology 13, 143. doi:</w:t>
+      </w:r>
+      <w:hyperlink r:id="rId92">
+        <w:r>
+          <w:rPr>
+            <w:rStyle w:val="Hyperlink"/>
+          </w:rPr>
+          <w:t xml:space="preserve">10.1071/pp9860143</w:t>
         </w:r>
       </w:hyperlink>
     </w:p>
@@ -4908,14 +5535,14 @@
         <w:pStyle w:val="Bibliography"/>
       </w:pPr>
       <w:r>
-        <w:t xml:space="preserve">Divakara, B., Upadhyaya, H., Wani, S., Gowda, C.L., 2010. Biology and genetic improvement of jatropha curcas l.: A review. Applied Energy 87, 732–742. doi:</w:t>
-      </w:r>
-      <w:hyperlink r:id="rId71">
-        <w:r>
-          <w:rPr>
-            <w:rStyle w:val="Hyperlink"/>
-          </w:rPr>
-          <w:t xml:space="preserve">10.1016/j.apenergy.2009.07.013</w:t>
+        <w:t xml:space="preserve">Munns, R., Tester, M., 2008. Mechanisms of salinity tolerance. Annual Review of Plant Biology 59, 651–681. doi:</w:t>
+      </w:r>
+      <w:hyperlink r:id="rId93">
+        <w:r>
+          <w:rPr>
+            <w:rStyle w:val="Hyperlink"/>
+          </w:rPr>
+          <w:t xml:space="preserve">10.1146/annurev.arplant.59.032607.092911</w:t>
         </w:r>
       </w:hyperlink>
     </w:p>
@@ -4924,14 +5551,26 @@
         <w:pStyle w:val="Bibliography"/>
       </w:pPr>
       <w:r>
-        <w:t xml:space="preserve">Díaz-López, L., Gimeno, V., Lidón, V., Simón, I., Martínez, V., García-Sánchez, F., 2012. The tolerance of jatropha curcas seedlings to NaCl: An ecophysiological analysis. Plant Physiology and Biochemistry 54, 34–42. doi:</w:t>
-      </w:r>
-      <w:hyperlink r:id="rId72">
-        <w:r>
-          <w:rPr>
-            <w:rStyle w:val="Hyperlink"/>
-          </w:rPr>
-          <w:t xml:space="preserve">10.1016/j.plaphy.2012.02.005</w:t>
+        <w:t xml:space="preserve">Pandey, V.C., Singh, K., Singh, J.S., Kumar, A., Singh, B., Singh, R.P., 2012.</w:t>
+      </w:r>
+      <w:r>
+        <w:t xml:space="preserve"> </w:t>
+      </w:r>
+      <w:r>
+        <w:rPr>
+          <w:i/>
+        </w:rPr>
+        <w:t xml:space="preserve">Jatropha curcas</w:t>
+      </w:r>
+      <w:r>
+        <w:t xml:space="preserve">: A potential biofuel plant for sustainable environmental development. Renewable and Sustainable Energy Reviews 16, 2870–2883. doi:</w:t>
+      </w:r>
+      <w:hyperlink r:id="rId94">
+        <w:r>
+          <w:rPr>
+            <w:rStyle w:val="Hyperlink"/>
+          </w:rPr>
+          <w:t xml:space="preserve">10.1016/j.rser.2012.02.004</w:t>
         </w:r>
       </w:hyperlink>
     </w:p>
@@ -4940,14 +5579,26 @@
         <w:pStyle w:val="Bibliography"/>
       </w:pPr>
       <w:r>
-        <w:t xml:space="preserve">DuBois, M., Gilles, K.A., Hamilton, J.K., Rebers, P.A., Smith, F., 1956. Colorimetric method for determination of sugars and related substances. Analytical Chemistry 28, 350–356. doi:</w:t>
-      </w:r>
-      <w:hyperlink r:id="rId73">
-        <w:r>
-          <w:rPr>
-            <w:rStyle w:val="Hyperlink"/>
-          </w:rPr>
-          <w:t xml:space="preserve">10.1021/ac60111a017</w:t>
+        <w:t xml:space="preserve">Pompelli, M., Antunes, W., Ferreira, D., Cavalcante, P., Wanderley-Filho, H., Endres, L., 2012. Allometric models for non-destructive leaf area estimation of</w:t>
+      </w:r>
+      <w:r>
+        <w:t xml:space="preserve"> </w:t>
+      </w:r>
+      <w:r>
+        <w:rPr>
+          <w:i/>
+        </w:rPr>
+        <w:t xml:space="preserve">jatropha curcas</w:t>
+      </w:r>
+      <w:r>
+        <w:t xml:space="preserve">. Biomass and Bioenergy 36, 77–85. doi:</w:t>
+      </w:r>
+      <w:hyperlink r:id="rId95">
+        <w:r>
+          <w:rPr>
+            <w:rStyle w:val="Hyperlink"/>
+          </w:rPr>
+          <w:t xml:space="preserve">10.1016/j.biombioe.2011.10.010</w:t>
         </w:r>
       </w:hyperlink>
     </w:p>
@@ -4956,14 +5607,14 @@
         <w:pStyle w:val="Bibliography"/>
       </w:pPr>
       <w:r>
-        <w:t xml:space="preserve">Elhag, A.Z., Gafar, M.O., 2014. Effect of Sodium chloride on Growth of Jatropha (Jatropha curcas L. ) Young Transplants. Universal Journal of Plant Science 2, 19–22. doi:</w:t>
-      </w:r>
-      <w:hyperlink r:id="rId74">
-        <w:r>
-          <w:rPr>
-            <w:rStyle w:val="Hyperlink"/>
-          </w:rPr>
-          <w:t xml:space="preserve">10.13189/UJPS.2014.020103</w:t>
+        <w:t xml:space="preserve">Pompelli, M.F., Barata-Luís, R., Vitorino, H.S., Gonçalves, E.R., Rolim, E.V., Santos, M.G., Almeida-Cortez, J.S., Ferreira, V.M., Lemos, E.E., Endres, L., 2010. Photosynthesis, photoprotection and antioxidant activity of purging nut under drought deficit and recovery. Biomass and Bioenergy 34, 1207–1215. doi:</w:t>
+      </w:r>
+      <w:hyperlink r:id="rId96">
+        <w:r>
+          <w:rPr>
+            <w:rStyle w:val="Hyperlink"/>
+          </w:rPr>
+          <w:t xml:space="preserve">10.1016/j.biombioe.2010.03.011</w:t>
         </w:r>
       </w:hyperlink>
     </w:p>
@@ -4972,23 +5623,31 @@
         <w:pStyle w:val="Bibliography"/>
       </w:pPr>
       <w:r>
-        <w:t xml:space="preserve">Fini, A., Bellasio, C., Pollastri, S., Tattini, M., Ferrini, F., 2013. Water relations, growth, and leaf gas exchange as affected by water stress in jatropha curcas. Journal of Arid Environments 89, 21–29. doi:</w:t>
-      </w:r>
-      <w:hyperlink r:id="rId75">
-        <w:r>
-          <w:rPr>
-            <w:rStyle w:val="Hyperlink"/>
-          </w:rPr>
-          <w:t xml:space="preserve">10.1016/j.jaridenv.2012.10.009</w:t>
-        </w:r>
-      </w:hyperlink>
+        <w:t xml:space="preserve">Pompelli, M.F., Jesús, A.D., Orozco, J., Oliviera, M.T.D., Rafael, B., Rodrigues, M., Barbosa, M.O., Santos, M.G., 2011. Crise energética mundial e o papel do Brasil na problemática de biocombustíveis. Agronomía Colombiana 29, 361–371.</w:t>
+      </w:r>
     </w:p>
     <w:p>
       <w:pPr>
         <w:pStyle w:val="Bibliography"/>
       </w:pPr>
       <w:r>
-        <w:t xml:space="preserve">Gao, S., Ouyang, C., Wang, S., Xu, Y., Tang, L., Chen, F., others, 2008. Effects of salt stress on growth, antioxidant enzyme and phenylalanine ammonia-lyase activities in</w:t>
+        <w:t xml:space="preserve">Pompelli, M.F., Rocha Gomes Ferreira, D.T. da, Silva Cavalcante, P.G. da, Lima Salvador, T. de, Hsie, B.S. de, Endres, L., 2010. Environmental influence on the physico-chemical and physiological properties of Jatropha curcasseeds. Australian Journal of Botany 58, 421. doi:</w:t>
+      </w:r>
+      <w:hyperlink r:id="rId97">
+        <w:r>
+          <w:rPr>
+            <w:rStyle w:val="Hyperlink"/>
+          </w:rPr>
+          <w:t xml:space="preserve">10.1071/bt10102</w:t>
+        </w:r>
+      </w:hyperlink>
+    </w:p>
+    <w:p>
+      <w:pPr>
+        <w:pStyle w:val="Bibliography"/>
+      </w:pPr>
+      <w:r>
+        <w:t xml:space="preserve">Praxedes, S.C., Lacerda, C.F.D., DaMatta, F.M., Prisco, J.T., Gomes-Filho, E., 2009. Salt tolerance is associated with differences in ion accumulation, biomass allocation and photosynthesis in</w:t>
       </w:r>
       <w:r>
         <w:t xml:space="preserve"> </w:t>
@@ -4997,28 +5656,75 @@
         <w:rPr>
           <w:i/>
         </w:rPr>
+        <w:t xml:space="preserve">cowpea</w:t>
+      </w:r>
+      <w:r>
+        <w:t xml:space="preserve"> </w:t>
+      </w:r>
+      <w:r>
+        <w:t xml:space="preserve">cultivars. Journal of Agronomy and Crop Science 196, 193–204. doi:</w:t>
+      </w:r>
+      <w:hyperlink r:id="rId98">
+        <w:r>
+          <w:rPr>
+            <w:rStyle w:val="Hyperlink"/>
+          </w:rPr>
+          <w:t xml:space="preserve">10.1111/j.1439-037x.2009.00412.x</w:t>
+        </w:r>
+      </w:hyperlink>
+    </w:p>
+    <w:p>
+      <w:pPr>
+        <w:pStyle w:val="Bibliography"/>
+      </w:pPr>
+      <w:r>
+        <w:t xml:space="preserve">R Core Team, 2017. R: A language and environment for statistical computing. R Foundation for Statistical Computing, Vienna, Austria.</w:t>
+      </w:r>
+    </w:p>
+    <w:p>
+      <w:pPr>
+        <w:pStyle w:val="Bibliography"/>
+      </w:pPr>
+      <w:r>
+        <w:t xml:space="preserve">Rajaona, A., Brueck, H., Seckinger, C., Asch, F., 2012. Effect of salinity on canopy water vapor conductance of young and 3-year old</w:t>
+      </w:r>
+      <w:r>
+        <w:t xml:space="preserve"> </w:t>
+      </w:r>
+      <w:r>
+        <w:rPr>
+          <w:i/>
+        </w:rPr>
         <w:t xml:space="preserve">jatropha curcas</w:t>
       </w:r>
       <w:r>
         <w:t xml:space="preserve"> </w:t>
       </w:r>
       <w:r>
-        <w:t xml:space="preserve">l. seedlings. Plant Soil Environ 54, 374–381.</w:t>
-      </w:r>
+        <w:t xml:space="preserve">l. Journal of Arid Environments 87, 35–41. doi:</w:t>
+      </w:r>
+      <w:hyperlink r:id="rId99">
+        <w:r>
+          <w:rPr>
+            <w:rStyle w:val="Hyperlink"/>
+          </w:rPr>
+          <w:t xml:space="preserve">10.1016/j.jaridenv.2012.06.014</w:t>
+        </w:r>
+      </w:hyperlink>
     </w:p>
     <w:p>
       <w:pPr>
         <w:pStyle w:val="Bibliography"/>
       </w:pPr>
       <w:r>
-        <w:t xml:space="preserve">Günster, A., 1994. Seed bank dynamics longevity, viability and predation of seeds of serotinous plants in the central namib desert. Journal of Arid Environments 28, 195–205. doi:</w:t>
-      </w:r>
-      <w:hyperlink r:id="rId76">
-        <w:r>
-          <w:rPr>
-            <w:rStyle w:val="Hyperlink"/>
-          </w:rPr>
-          <w:t xml:space="preserve">10.1016/s0140-1963(05)80057-6</w:t>
+        <w:t xml:space="preserve">Ranal, M.A., Santana, D.G. de, 2006. How and why to measure the germination process? Revista Brasileira de Botânica 29, 1–11. doi:</w:t>
+      </w:r>
+      <w:hyperlink r:id="rId100">
+        <w:r>
+          <w:rPr>
+            <w:rStyle w:val="Hyperlink"/>
+          </w:rPr>
+          <w:t xml:space="preserve">10.1590/s0100-84042006000100002</w:t>
         </w:r>
       </w:hyperlink>
     </w:p>
@@ -5027,14 +5733,14 @@
         <w:pStyle w:val="Bibliography"/>
       </w:pPr>
       <w:r>
-        <w:t xml:space="preserve">Hammond, H.D., Epstein, E., 1972. Mineral nutrition in plants: Principles and perspectives. Bulletin of the Torrey Botanical Club 99, 102. doi:</w:t>
-      </w:r>
-      <w:hyperlink r:id="rId77">
-        <w:r>
-          <w:rPr>
-            <w:rStyle w:val="Hyperlink"/>
-          </w:rPr>
-          <w:t xml:space="preserve">10.2307/2484208</w:t>
+        <w:t xml:space="preserve">Rao, R., Singh, P., Rai, M., 2006. Storability of onion seeds and effects of packaging and storage conditions on viability and vigour. Scientia Horticulturae 110, 1–6. doi:</w:t>
+      </w:r>
+      <w:hyperlink r:id="rId101">
+        <w:r>
+          <w:rPr>
+            <w:rStyle w:val="Hyperlink"/>
+          </w:rPr>
+          <w:t xml:space="preserve">10.1016/j.scienta.2006.06.002</w:t>
         </w:r>
       </w:hyperlink>
     </w:p>
@@ -5043,14 +5749,14 @@
         <w:pStyle w:val="Bibliography"/>
       </w:pPr>
       <w:r>
-        <w:t xml:space="preserve">Hasegawa, P.M., Bressan, R.A., Zhu, J.-K., Bohnert, H.J., 2000. PLANTCELLULAR ANDMOLECULARRESPONSES TOHIGHSALINITY. Annual Review of Plant Physiology and Plant Molecular Biology 51, 463–499. doi:</w:t>
-      </w:r>
-      <w:hyperlink r:id="rId78">
-        <w:r>
-          <w:rPr>
-            <w:rStyle w:val="Hyperlink"/>
-          </w:rPr>
-          <w:t xml:space="preserve">10.1146/annurev.arplant.51.1.463</w:t>
+        <w:t xml:space="preserve">Sánchez-Linares, L., Gavilanes-Ruíz, M., Díaz-Pontones, D., Guzmán-Chávez, F., Calzada-Alejo, V., Zurita-Villegas, V., Luna-Loaiza, V., Moreno-Sánchez, R., Bernal-Lugo, I., Sánchez-Nieto, S., 2012. Early carbon mobilization and radicle protrusion in maize germination. Journal of Experimental Botany 63, 4513–4526. doi:</w:t>
+      </w:r>
+      <w:hyperlink r:id="rId102">
+        <w:r>
+          <w:rPr>
+            <w:rStyle w:val="Hyperlink"/>
+          </w:rPr>
+          <w:t xml:space="preserve">10.1093/jxb/ers130</w:t>
         </w:r>
       </w:hyperlink>
     </w:p>
@@ -5059,14 +5765,26 @@
         <w:pStyle w:val="Bibliography"/>
       </w:pPr>
       <w:r>
-        <w:t xml:space="preserve">Hay, F., Thavong, P., Taridno, P., Timple, S., 2012. Evaluation of zeolite seed ’Drying Beads?’ for drying rice seeds to low moisture content prior to long-term storage. Seed Science and Technology 40, 374–395. doi:</w:t>
-      </w:r>
-      <w:hyperlink r:id="rId79">
-        <w:r>
-          <w:rPr>
-            <w:rStyle w:val="Hyperlink"/>
-          </w:rPr>
-          <w:t xml:space="preserve">10.15258/sst.2012.40.3.09</w:t>
+        <w:t xml:space="preserve">Silva, L.J. da, Santos Dias, D.C.F. dos, Carmo Milagres, C. do, Santos Dias, L.A. dos, 2012. Relationship between fruit maturation stage and physiological quality of physic nut (</w:t>
+      </w:r>
+      <w:r>
+        <w:rPr>
+          <w:i/>
+        </w:rPr>
+        <w:t xml:space="preserve">jatropha curcas</w:t>
+      </w:r>
+      <w:r>
+        <w:t xml:space="preserve"> </w:t>
+      </w:r>
+      <w:r>
+        <w:t xml:space="preserve">l.) seeds. Ciência e Agrotecnologia 36, 39–44. doi:</w:t>
+      </w:r>
+      <w:hyperlink r:id="rId103">
+        <w:r>
+          <w:rPr>
+            <w:rStyle w:val="Hyperlink"/>
+          </w:rPr>
+          <w:t xml:space="preserve">10.1590/s1413-70542012000100005</w:t>
         </w:r>
       </w:hyperlink>
     </w:p>
@@ -5075,14 +5793,14 @@
         <w:pStyle w:val="Bibliography"/>
       </w:pPr>
       <w:r>
-        <w:t xml:space="preserve">Hay, F.R., Probert, R.J., 2013. Advances in seed conservation of wild plant species: A review of recent research. Conservation Physiology 1, cot030–cot030. doi:</w:t>
-      </w:r>
-      <w:hyperlink r:id="rId80">
-        <w:r>
-          <w:rPr>
-            <w:rStyle w:val="Hyperlink"/>
-          </w:rPr>
-          <w:t xml:space="preserve">10.1093/conphys/cot030</w:t>
+        <w:t xml:space="preserve">Stitt, M., Lilley, R.M., Gerhardt, R., Heldt, H.W., 1989. [32] metabolite levels in specific cells and subcellular compartments of plant leaves. Elsevier. doi:</w:t>
+      </w:r>
+      <w:hyperlink r:id="rId104">
+        <w:r>
+          <w:rPr>
+            <w:rStyle w:val="Hyperlink"/>
+          </w:rPr>
+          <w:t xml:space="preserve">10.1016/0076-6879(89)74035-0</w:t>
         </w:r>
       </w:hyperlink>
     </w:p>
@@ -5091,14 +5809,14 @@
         <w:pStyle w:val="Bibliography"/>
       </w:pPr>
       <w:r>
-        <w:t xml:space="preserve">HEGARTY, T.W., 1977. Seed and seedling susceptibility to phased moisture stress in soil. Journal of Experimental Botany 28, 659–668. doi:</w:t>
-      </w:r>
-      <w:hyperlink r:id="rId81">
-        <w:r>
-          <w:rPr>
-            <w:rStyle w:val="Hyperlink"/>
-          </w:rPr>
-          <w:t xml:space="preserve">10.1093/jxb/28.3.659</w:t>
+        <w:t xml:space="preserve">Sumner, D.A., Mueller, R.A.E., 1989. Are harvest forecasts news? USDA announcements and futures market reactions. American Journal of Agricultural Economics 71, 1. doi:</w:t>
+      </w:r>
+      <w:hyperlink r:id="rId105">
+        <w:r>
+          <w:rPr>
+            <w:rStyle w:val="Hyperlink"/>
+          </w:rPr>
+          <w:t xml:space="preserve">10.2307/1241769</w:t>
         </w:r>
       </w:hyperlink>
     </w:p>
@@ -5107,7 +5825,23 @@
         <w:pStyle w:val="Bibliography"/>
       </w:pPr>
       <w:r>
-        <w:t xml:space="preserve">Heller, J., 1996. Physic nut,</w:t>
+        <w:t xml:space="preserve">Sun, J., Chen, S., Dai, S., Wang, R., Li, N., Shen, X., Zhou, X., Lu, C., Zheng, X., Hu, Z., Zhang, Z., Song, J., Xu, Y., 2008. NaCl-induced alternations of cellular and tissue ion fluxes in roots of salt-resistant and salt-sensitive poplar species. Plant Physiology 149, 1141–1153. doi:</w:t>
+      </w:r>
+      <w:hyperlink r:id="rId106">
+        <w:r>
+          <w:rPr>
+            <w:rStyle w:val="Hyperlink"/>
+          </w:rPr>
+          <w:t xml:space="preserve">10.1104/pp.108.129494</w:t>
+        </w:r>
+      </w:hyperlink>
+    </w:p>
+    <w:p>
+      <w:pPr>
+        <w:pStyle w:val="Bibliography"/>
+      </w:pPr>
+      <w:r>
+        <w:t xml:space="preserve">Takeda, Y., others, 1982. Development study on</w:t>
       </w:r>
       <w:r>
         <w:t xml:space="preserve"> </w:t>
@@ -5122,7 +5856,7 @@
         <w:t xml:space="preserve"> </w:t>
       </w:r>
       <w:r>
-        <w:t xml:space="preserve">l. Bioversity international.</w:t>
+        <w:t xml:space="preserve">(sabu dum) oil as a substitute for diesel engine oil in thailand. Journal of the Agricultural Association of China 1–8.</w:t>
       </w:r>
     </w:p>
     <w:p>
@@ -5130,22 +5864,30 @@
         <w:pStyle w:val="Bibliography"/>
       </w:pPr>
       <w:r>
-        <w:t xml:space="preserve">Husson, F., Josse, J., Le, S., Mazet, J., 2017. FactoMineR: Multivariate exploratory data analysis and data mining.</w:t>
-      </w:r>
+        <w:t xml:space="preserve">TeKrony, D.M., 2006. Seeds. Crop Science 46, 2263. doi:</w:t>
+      </w:r>
+      <w:hyperlink r:id="rId107">
+        <w:r>
+          <w:rPr>
+            <w:rStyle w:val="Hyperlink"/>
+          </w:rPr>
+          <w:t xml:space="preserve">10.2135/cropsci2005.12.0445</w:t>
+        </w:r>
+      </w:hyperlink>
     </w:p>
     <w:p>
       <w:pPr>
         <w:pStyle w:val="Bibliography"/>
       </w:pPr>
       <w:r>
-        <w:t xml:space="preserve">Islam, A., Anuar, N., Yaakob, Z., 2009. Effect of genotypes and pre-sowing treatments on seed germination behavior of jatropha. Asian Journal of Plant Sciences 8, 433–439. doi:</w:t>
-      </w:r>
-      <w:hyperlink r:id="rId82">
-        <w:r>
-          <w:rPr>
-            <w:rStyle w:val="Hyperlink"/>
-          </w:rPr>
-          <w:t xml:space="preserve">10.3923/ajps.2009.433.439</w:t>
+        <w:t xml:space="preserve">Trethewey, R.N., Geigenberger, P., Riedel, K., Hajirezaei, M.-R., Sonnewald, U., Stitt, M., Riesmeier, J.W., Willmitzer, L., 1998. Combined expression of glucokinase and invertase in potato tubers leads to a dramatic reduction in starch accumulation and a stimulation of glycolysis. The Plant Journal 15, 109–118. doi:</w:t>
+      </w:r>
+      <w:hyperlink r:id="rId108">
+        <w:r>
+          <w:rPr>
+            <w:rStyle w:val="Hyperlink"/>
+          </w:rPr>
+          <w:t xml:space="preserve">10.1046/j.1365-313x.1998.00190.x</w:t>
         </w:r>
       </w:hyperlink>
     </w:p>
@@ -5154,415 +5896,23 @@
         <w:pStyle w:val="Bibliography"/>
       </w:pPr>
       <w:r>
-        <w:t xml:space="preserve">Khajeh-Hosseini, M., Powell, A., Bingham, I., 2003. The interaction between salinity stress and seed vigour during germination of soyabean seeds. Seed Science and Technology 31, 715–725. doi:</w:t>
-      </w:r>
-      <w:hyperlink r:id="rId83">
-        <w:r>
-          <w:rPr>
-            <w:rStyle w:val="Hyperlink"/>
-          </w:rPr>
-          <w:t xml:space="preserve">10.15258/sst.2003.31.3.20</w:t>
-        </w:r>
-      </w:hyperlink>
+        <w:t xml:space="preserve">Ungar, I., 1995. Seed germination and seed-bank ecology in halophytes. Seed development and germination 599–628.</w:t>
+      </w:r>
     </w:p>
     <w:p>
       <w:pPr>
         <w:pStyle w:val="Bibliography"/>
       </w:pPr>
       <w:r>
-        <w:t xml:space="preserve">Khan, M.A., Gulzar, S., 2003. Light, salinity, and temperature effects on the seed germination of perennial grasses. American Journal of Botany 90, 131–134. doi:</w:t>
-      </w:r>
-      <w:hyperlink r:id="rId84">
-        <w:r>
-          <w:rPr>
-            <w:rStyle w:val="Hyperlink"/>
-          </w:rPr>
-          <w:t xml:space="preserve">10.3732/ajb.90.1.131</w:t>
-        </w:r>
-      </w:hyperlink>
+        <w:t xml:space="preserve">Wei, T., Simko, V., 2016. Corrplot: Visualization of a correlation matrix.</w:t>
+      </w:r>
     </w:p>
     <w:p>
       <w:pPr>
         <w:pStyle w:val="Bibliography"/>
       </w:pPr>
       <w:r>
-        <w:t xml:space="preserve">Kumar, N., Pamidimarri, S., Kaur, M., Boricha, G., Reddy, M., 2008. Effects of NaCl on growth, ion accumulation, protein, proline contents and antioxidant enzymes activity in callus cultures of jatropha curcas. Biologia 63. doi:</w:t>
-      </w:r>
-      <w:hyperlink r:id="rId85">
-        <w:r>
-          <w:rPr>
-            <w:rStyle w:val="Hyperlink"/>
-          </w:rPr>
-          <w:t xml:space="preserve">10.2478/s11756-008-0054-7</w:t>
-        </w:r>
-      </w:hyperlink>
-    </w:p>
-    <w:p>
-      <w:pPr>
-        <w:pStyle w:val="Bibliography"/>
-      </w:pPr>
-      <w:r>
-        <w:t xml:space="preserve">Liu, J., Guo, W.Q., Shi, D.C., 2010. Seed germination, seedling survival, and physiological response of sunflowers under saline and alkaline conditions. Photosynthetica 48, 278–286. doi:</w:t>
-      </w:r>
-      <w:hyperlink r:id="rId86">
-        <w:r>
-          <w:rPr>
-            <w:rStyle w:val="Hyperlink"/>
-          </w:rPr>
-          <w:t xml:space="preserve">10.1007/s11099-010-0034-3</w:t>
-        </w:r>
-      </w:hyperlink>
-    </w:p>
-    <w:p>
-      <w:pPr>
-        <w:pStyle w:val="Bibliography"/>
-      </w:pPr>
-      <w:r>
-        <w:t xml:space="preserve">Lozano Isla, F., Benites Alfaro, O., Pompelli, M.F., 2017. GerminaR: Germination indexes for seed germination variables for ecophysiological studies.</w:t>
-      </w:r>
-    </w:p>
-    <w:p>
-      <w:pPr>
-        <w:pStyle w:val="Bibliography"/>
-      </w:pPr>
-      <w:r>
-        <w:t xml:space="preserve">Maes, W., Trabucco, A., Achten, W., Muys, B., 2009. Climatic growing conditions of jatropha curcas l. Biomass and Bioenergy 33, 1481–1485. doi:</w:t>
-      </w:r>
-      <w:hyperlink r:id="rId87">
-        <w:r>
-          <w:rPr>
-            <w:rStyle w:val="Hyperlink"/>
-          </w:rPr>
-          <w:t xml:space="preserve">10.1016/j.biombioe.2009.06.001</w:t>
-        </w:r>
-      </w:hyperlink>
-    </w:p>
-    <w:p>
-      <w:pPr>
-        <w:pStyle w:val="Bibliography"/>
-      </w:pPr>
-      <w:r>
-        <w:t xml:space="preserve">Marcos Filho, J., Pescarin, H.M., Komatsu, Y.H., Demétrio, C.G., Fancelli, A.L., 1984. Testes para avaliação do vigor de sementes de soja e suas relações com a emergência das plântulas em campo. Pesquisa Agropecuária Brasileira 19, 605–613.</w:t>
-      </w:r>
-    </w:p>
-    <w:p>
-      <w:pPr>
-        <w:pStyle w:val="Bibliography"/>
-      </w:pPr>
-      <w:r>
-        <w:t xml:space="preserve">Marcos-Filho, J., 1998. New approaches to seed vigor testing. Scientia Agricola 55, 27–33. doi:</w:t>
-      </w:r>
-      <w:hyperlink r:id="rId88">
-        <w:r>
-          <w:rPr>
-            <w:rStyle w:val="Hyperlink"/>
-          </w:rPr>
-          <w:t xml:space="preserve">10.1590/s0103-90161998000500005</w:t>
-        </w:r>
-      </w:hyperlink>
-    </w:p>
-    <w:p>
-      <w:pPr>
-        <w:pStyle w:val="Bibliography"/>
-      </w:pPr>
-      <w:r>
-        <w:t xml:space="preserve">Marques, E.C., Freitas, P.A.F. de, Alencar, N.L.M., Prisco, J.T., Gomes-Filho, E., 2013. Increased na+ and cl- accumulation induced by NaCl salinity inhibits cotyledonary reserve mobilization and alters the source-sink relationship in establishing dwarf cashew seedlings. Acta Physiologiae Plantarum 35, 2171–2182. doi:</w:t>
-      </w:r>
-      <w:hyperlink r:id="rId89">
-        <w:r>
-          <w:rPr>
-            <w:rStyle w:val="Hyperlink"/>
-          </w:rPr>
-          <w:t xml:space="preserve">10.1007/s11738-013-1254-5</w:t>
-        </w:r>
-      </w:hyperlink>
-    </w:p>
-    <w:p>
-      <w:pPr>
-        <w:pStyle w:val="Bibliography"/>
-      </w:pPr>
-      <w:r>
-        <w:t xml:space="preserve">Moncaleano-Escandon, J., Silva, B.C., Silva, S.R., Granja, J.A., Alves, M.C.J., Pompelli, M.F., 2013. Germination responses of jatropha curcas l. seeds to storage and aging. Industrial Crops and Products 44, 684–690. doi:</w:t>
-      </w:r>
-      <w:hyperlink r:id="rId90">
-        <w:r>
-          <w:rPr>
-            <w:rStyle w:val="Hyperlink"/>
-          </w:rPr>
-          <w:t xml:space="preserve">10.1016/j.indcrop.2012.08.035</w:t>
-        </w:r>
-      </w:hyperlink>
-    </w:p>
-    <w:p>
-      <w:pPr>
-        <w:pStyle w:val="Bibliography"/>
-      </w:pPr>
-      <w:r>
-        <w:t xml:space="preserve">Moore, S., Stein, W.H., others, 1954. A modified ninhydrin reagent for the photometric determination of amino acids and related compounds. Journal of Biological Chemistry 211, 907–913.</w:t>
-      </w:r>
-    </w:p>
-    <w:p>
-      <w:pPr>
-        <w:pStyle w:val="Bibliography"/>
-      </w:pPr>
-      <w:r>
-        <w:t xml:space="preserve">Munns, R., Termaat, A., 1986. Whole-plant responses to salinity. Australian Journal of Plant Physiology 13, 143. doi:</w:t>
-      </w:r>
-      <w:hyperlink r:id="rId91">
-        <w:r>
-          <w:rPr>
-            <w:rStyle w:val="Hyperlink"/>
-          </w:rPr>
-          <w:t xml:space="preserve">10.1071/pp9860143</w:t>
-        </w:r>
-      </w:hyperlink>
-    </w:p>
-    <w:p>
-      <w:pPr>
-        <w:pStyle w:val="Bibliography"/>
-      </w:pPr>
-      <w:r>
-        <w:t xml:space="preserve">Munns, R., Tester, M., 2008. Mechanisms of salinity tolerance. Annual Review of Plant Biology 59, 651–681. doi:</w:t>
-      </w:r>
-      <w:hyperlink r:id="rId92">
-        <w:r>
-          <w:rPr>
-            <w:rStyle w:val="Hyperlink"/>
-          </w:rPr>
-          <w:t xml:space="preserve">10.1146/annurev.arplant.59.032607.092911</w:t>
-        </w:r>
-      </w:hyperlink>
-    </w:p>
-    <w:p>
-      <w:pPr>
-        <w:pStyle w:val="Bibliography"/>
-      </w:pPr>
-      <w:r>
-        <w:t xml:space="preserve">Pandey, V.C., Singh, K., Singh, J.S., Kumar, A., Singh, B., Singh, R.P., 2012. Jatropha curcas: A potential biofuel plant for sustainable environmental development. Renewable and Sustainable Energy Reviews 16, 2870–2883. doi:</w:t>
-      </w:r>
-      <w:hyperlink r:id="rId93">
-        <w:r>
-          <w:rPr>
-            <w:rStyle w:val="Hyperlink"/>
-          </w:rPr>
-          <w:t xml:space="preserve">10.1016/j.rser.2012.02.004</w:t>
-        </w:r>
-      </w:hyperlink>
-    </w:p>
-    <w:p>
-      <w:pPr>
-        <w:pStyle w:val="Bibliography"/>
-      </w:pPr>
-      <w:r>
-        <w:t xml:space="preserve">Pompelli, M., Antunes, W., Ferreira, D., Cavalcante, P., Wanderley-Filho, H., Endres, L., 2012. Allometric models for non-destructive leaf area estimation of jatropha curcas. Biomass and Bioenergy 36, 77–85. doi:</w:t>
-      </w:r>
-      <w:hyperlink r:id="rId94">
-        <w:r>
-          <w:rPr>
-            <w:rStyle w:val="Hyperlink"/>
-          </w:rPr>
-          <w:t xml:space="preserve">10.1016/j.biombioe.2011.10.010</w:t>
-        </w:r>
-      </w:hyperlink>
-    </w:p>
-    <w:p>
-      <w:pPr>
-        <w:pStyle w:val="Bibliography"/>
-      </w:pPr>
-      <w:r>
-        <w:t xml:space="preserve">Pompelli, M.F., Barata-Luís, R., Vitorino, H.S., Gonçalves, E.R., Rolim, E.V., Santos, M.G., Almeida-Cortez, J.S., Ferreira, V.M., Lemos, E.E., Endres, L., 2010. Photosynthesis, photoprotection and antioxidant activity of purging nut under drought deficit and recovery. Biomass and Bioenergy 34, 1207–1215. doi:</w:t>
-      </w:r>
-      <w:hyperlink r:id="rId95">
-        <w:r>
-          <w:rPr>
-            <w:rStyle w:val="Hyperlink"/>
-          </w:rPr>
-          <w:t xml:space="preserve">10.1016/j.biombioe.2010.03.011</w:t>
-        </w:r>
-      </w:hyperlink>
-    </w:p>
-    <w:p>
-      <w:pPr>
-        <w:pStyle w:val="Bibliography"/>
-      </w:pPr>
-      <w:r>
-        <w:t xml:space="preserve">Pompelli, M.F., Jesús, A.D., Orozco, J., Oliviera, M.T.D., Rafael, B., Rodrigues, M., Barbosa, M.O., Santos, M.G., 2011. Crise energética mundial e o papel do Brasil na problemática de biocombustíveis. Agronomía Colombiana 29, 361–371.</w:t>
-      </w:r>
-    </w:p>
-    <w:p>
-      <w:pPr>
-        <w:pStyle w:val="Bibliography"/>
-      </w:pPr>
-      <w:r>
-        <w:t xml:space="preserve">Pompelli, M.F., Rocha Gomes Ferreira, D.T. da, Silva Cavalcante, P.G. da, Lima Salvador, T. de, Hsie, B.S. de, Endres, L., 2010. Environmental influence on the physico-chemical and physiological properties ofJatropha curcasseeds. Australian Journal of Botany 58, 421. doi:</w:t>
-      </w:r>
-      <w:hyperlink r:id="rId96">
-        <w:r>
-          <w:rPr>
-            <w:rStyle w:val="Hyperlink"/>
-          </w:rPr>
-          <w:t xml:space="preserve">10.1071/bt10102</w:t>
-        </w:r>
-      </w:hyperlink>
-    </w:p>
-    <w:p>
-      <w:pPr>
-        <w:pStyle w:val="Bibliography"/>
-      </w:pPr>
-      <w:r>
-        <w:t xml:space="preserve">Praxedes, S.C., Lacerda, C.F.D., DaMatta, F.M., Prisco, J.T., Gomes-Filho, E., 2009. Salt tolerance is associated with differences in ion accumulation, biomass allocation and photosynthesis in cowpea cultivars. Journal of Agronomy and Crop Science 196, 193–204. doi:</w:t>
-      </w:r>
-      <w:hyperlink r:id="rId97">
-        <w:r>
-          <w:rPr>
-            <w:rStyle w:val="Hyperlink"/>
-          </w:rPr>
-          <w:t xml:space="preserve">10.1111/j.1439-037x.2009.00412.x</w:t>
-        </w:r>
-      </w:hyperlink>
-    </w:p>
-    <w:p>
-      <w:pPr>
-        <w:pStyle w:val="Bibliography"/>
-      </w:pPr>
-      <w:r>
-        <w:t xml:space="preserve">R Core Team, 2017. R: A language and environment for statistical computing. R Foundation for Statistical Computing, Vienna, Austria.</w:t>
-      </w:r>
-    </w:p>
-    <w:p>
-      <w:pPr>
-        <w:pStyle w:val="Bibliography"/>
-      </w:pPr>
-      <w:r>
-        <w:t xml:space="preserve">Rajaona, A., Brueck, H., Seckinger, C., Asch, F., 2012. Effect of salinity on canopy water vapor conductance of young and 3-year old jatropha curcas l. Journal of Arid Environments 87, 35–41. doi:</w:t>
-      </w:r>
-      <w:hyperlink r:id="rId98">
-        <w:r>
-          <w:rPr>
-            <w:rStyle w:val="Hyperlink"/>
-          </w:rPr>
-          <w:t xml:space="preserve">10.1016/j.jaridenv.2012.06.014</w:t>
-        </w:r>
-      </w:hyperlink>
-    </w:p>
-    <w:p>
-      <w:pPr>
-        <w:pStyle w:val="Bibliography"/>
-      </w:pPr>
-      <w:r>
-        <w:t xml:space="preserve">Ranal, M.A., Santana, D.G. de, 2006. How and why to measure the germination process? Revista Brasileira de Botânica 29, 1–11. doi:</w:t>
-      </w:r>
-      <w:hyperlink r:id="rId99">
-        <w:r>
-          <w:rPr>
-            <w:rStyle w:val="Hyperlink"/>
-          </w:rPr>
-          <w:t xml:space="preserve">10.1590/s0100-84042006000100002</w:t>
-        </w:r>
-      </w:hyperlink>
-    </w:p>
-    <w:p>
-      <w:pPr>
-        <w:pStyle w:val="Bibliography"/>
-      </w:pPr>
-      <w:r>
-        <w:t xml:space="preserve">Rao, R., Singh, P., Rai, M., 2006. Storability of onion seeds and effects of packaging and storage conditions on viability and vigour. Scientia Horticulturae 110, 1–6. doi:</w:t>
-      </w:r>
-      <w:hyperlink r:id="rId100">
-        <w:r>
-          <w:rPr>
-            <w:rStyle w:val="Hyperlink"/>
-          </w:rPr>
-          <w:t xml:space="preserve">10.1016/j.scienta.2006.06.002</w:t>
-        </w:r>
-      </w:hyperlink>
-    </w:p>
-    <w:p>
-      <w:pPr>
-        <w:pStyle w:val="Bibliography"/>
-      </w:pPr>
-      <w:r>
-        <w:t xml:space="preserve">Sánchez-Linares, L., Gavilanes-Ruíz, M., Díaz-Pontones, D., Guzmán-Chávez, F., Calzada-Alejo, V., Zurita-Villegas, V., Luna-Loaiza, V., Moreno-Sánchez, R., Bernal-Lugo, I., Sánchez-Nieto, S., 2012. Early carbon mobilization and radicle protrusion in maize germination. Journal of Experimental Botany 63, 4513–4526. doi:</w:t>
-      </w:r>
-      <w:hyperlink r:id="rId101">
-        <w:r>
-          <w:rPr>
-            <w:rStyle w:val="Hyperlink"/>
-          </w:rPr>
-          <w:t xml:space="preserve">10.1093/jxb/ers130</w:t>
-        </w:r>
-      </w:hyperlink>
-    </w:p>
-    <w:p>
-      <w:pPr>
-        <w:pStyle w:val="Bibliography"/>
-      </w:pPr>
-      <w:r>
-        <w:t xml:space="preserve">Silva, L.J. da, Santos Dias, D.C.F. dos, Carmo Milagres, C. do, Santos Dias, L.A. dos, 2012. Relationship between fruit maturation stage and physiological quality of physic nut (jatropha curcas l.) seeds. Ciência e Agrotecnologia 36, 39–44. doi:</w:t>
-      </w:r>
-      <w:hyperlink r:id="rId102">
-        <w:r>
-          <w:rPr>
-            <w:rStyle w:val="Hyperlink"/>
-          </w:rPr>
-          <w:t xml:space="preserve">10.1590/s1413-70542012000100005</w:t>
-        </w:r>
-      </w:hyperlink>
-    </w:p>
-    <w:p>
-      <w:pPr>
-        <w:pStyle w:val="Bibliography"/>
-      </w:pPr>
-      <w:r>
-        <w:t xml:space="preserve">Stitt, M., Lilley, R.M., Gerhardt, R., Heldt, H.W., 1989. [32] metabolite levels in specific cells and subcellular compartments of plant leaves. Elsevier. doi:</w:t>
-      </w:r>
-      <w:hyperlink r:id="rId103">
-        <w:r>
-          <w:rPr>
-            <w:rStyle w:val="Hyperlink"/>
-          </w:rPr>
-          <w:t xml:space="preserve">10.1016/0076-6879(89)74035-0</w:t>
-        </w:r>
-      </w:hyperlink>
-    </w:p>
-    <w:p>
-      <w:pPr>
-        <w:pStyle w:val="Bibliography"/>
-      </w:pPr>
-      <w:r>
-        <w:t xml:space="preserve">Sumner, D.A., Mueller, R.A.E., 1989. Are harvest forecasts news? USDA announcements and futures market reactions. American Journal of Agricultural Economics 71, 1. doi:</w:t>
-      </w:r>
-      <w:hyperlink r:id="rId104">
-        <w:r>
-          <w:rPr>
-            <w:rStyle w:val="Hyperlink"/>
-          </w:rPr>
-          <w:t xml:space="preserve">10.2307/1241769</w:t>
-        </w:r>
-      </w:hyperlink>
-    </w:p>
-    <w:p>
-      <w:pPr>
-        <w:pStyle w:val="Bibliography"/>
-      </w:pPr>
-      <w:r>
-        <w:t xml:space="preserve">Sun, J., Chen, S., Dai, S., Wang, R., Li, N., Shen, X., Zhou, X., Lu, C., Zheng, X., Hu, Z., Zhang, Z., Song, J., Xu, Y., 2008. NaCl-induced alternations of cellular and tissue ion fluxes in roots of salt-resistant and salt-sensitive poplar species. PLANT PHYSIOLOGY 149, 1141–1153. doi:</w:t>
-      </w:r>
-      <w:hyperlink r:id="rId105">
-        <w:r>
-          <w:rPr>
-            <w:rStyle w:val="Hyperlink"/>
-          </w:rPr>
-          <w:t xml:space="preserve">10.1104/pp.108.129494</w:t>
-        </w:r>
-      </w:hyperlink>
-    </w:p>
-    <w:p>
-      <w:pPr>
-        <w:pStyle w:val="Bibliography"/>
-      </w:pPr>
-      <w:r>
-        <w:t xml:space="preserve">Takeda, Y., others, 1982. Development study on</w:t>
+        <w:t xml:space="preserve">Yang, C.-y., Deng, X., Fang, Z., Peng, D.-P., 2010. Selection of high-oil-yield seed sources of</w:t>
       </w:r>
       <w:r>
         <w:t xml:space="preserve"> </w:t>
@@ -5571,71 +5921,15 @@
         <w:rPr>
           <w:i/>
         </w:rPr>
-        <w:t xml:space="preserve">jatropha curcas</w:t>
-      </w:r>
-      <w:r>
-        <w:t xml:space="preserve"> </w:t>
-      </w:r>
-      <w:r>
-        <w:t xml:space="preserve">(sabu dum) oil as a substitute for diesel engine oil in thailand. Journal of the Agricultural Association of China 1–8.</w:t>
-      </w:r>
-    </w:p>
-    <w:p>
-      <w:pPr>
-        <w:pStyle w:val="Bibliography"/>
-      </w:pPr>
-      <w:r>
-        <w:t xml:space="preserve">TeKrony, D.M., 2006. Seeds. Crop Science 46, 2263. doi:</w:t>
-      </w:r>
-      <w:hyperlink r:id="rId106">
-        <w:r>
-          <w:rPr>
-            <w:rStyle w:val="Hyperlink"/>
-          </w:rPr>
-          <w:t xml:space="preserve">10.2135/cropsci2005.12.0445</w:t>
-        </w:r>
-      </w:hyperlink>
-    </w:p>
-    <w:p>
-      <w:pPr>
-        <w:pStyle w:val="Bibliography"/>
-      </w:pPr>
-      <w:r>
-        <w:t xml:space="preserve">Trethewey, R.N., Geigenberger, P., Riedel, K., Hajirezaei, M.-R., Sonnewald, U., Stitt, M., Riesmeier, J.W., Willmitzer, L., 1998. Combined expression of glucokinase and invertase in potato tubers leads to a dramatic reduction in starch accumulation and a stimulation of glycolysis. The Plant Journal 15, 109–118. doi:</w:t>
-      </w:r>
-      <w:hyperlink r:id="rId107">
-        <w:r>
-          <w:rPr>
-            <w:rStyle w:val="Hyperlink"/>
-          </w:rPr>
-          <w:t xml:space="preserve">10.1046/j.1365-313x.1998.00190.x</w:t>
-        </w:r>
-      </w:hyperlink>
-    </w:p>
-    <w:p>
-      <w:pPr>
-        <w:pStyle w:val="Bibliography"/>
-      </w:pPr>
-      <w:r>
-        <w:t xml:space="preserve">Ungar, I., 1995. Seed germination and seed-bank ecology in halophytes. Seed development and germination 599–628.</w:t>
-      </w:r>
-    </w:p>
-    <w:p>
-      <w:pPr>
-        <w:pStyle w:val="Bibliography"/>
-      </w:pPr>
-      <w:r>
-        <w:t xml:space="preserve">Wei, T., Simko, V., 2016. Corrplot: Visualization of a correlation matrix.</w:t>
-      </w:r>
-    </w:p>
-    <w:p>
-      <w:pPr>
-        <w:pStyle w:val="Bibliography"/>
-      </w:pPr>
-      <w:r>
-        <w:t xml:space="preserve">Yang, C.-y., Deng, X., Fang, Z., Peng, D.-P., 2010. Selection of high-oil-yield seed sources ofJatropha curcas l.for biodiesel production. Biofuels 1, 705–717. doi:</w:t>
-      </w:r>
-      <w:hyperlink r:id="rId108">
+        <w:t xml:space="preserve">jatropha</w:t>
+      </w:r>
+      <w:r>
+        <w:t xml:space="preserve"> </w:t>
+      </w:r>
+      <w:r>
+        <w:t xml:space="preserve">curcas l.for biodiesel production. Biofuels 1, 705–717. doi:</w:t>
+      </w:r>
+      <w:hyperlink r:id="rId109">
         <w:r>
           <w:rPr>
             <w:rStyle w:val="Hyperlink"/>
@@ -5752,7 +6046,7 @@
     </w:lvl>
   </w:abstractNum>
   <w:abstractNum w:abstractNumId="990">
-    <w:nsid w:val="a6c05172"/>
+    <w:nsid w:val="fb7c5103"/>
     <w:multiLevelType w:val="multilevel"/>
     <w:lvl w:ilvl="0">
       <w:numFmt w:val="bullet"/>
@@ -5833,7 +6127,7 @@
     </w:lvl>
   </w:abstractNum>
   <w:abstractNum w:abstractNumId="99411">
-    <w:nsid w:val="aa1adb26"/>
+    <w:nsid w:val="dcb39223"/>
     <w:multiLevelType w:val="multilevel"/>
     <w:lvl w:ilvl="0">
       <w:start w:val="1"/>
@@ -5921,7 +6215,7 @@
     </w:lvl>
   </w:abstractNum>
   <w:abstractNum w:abstractNumId="991">
-    <w:nsid w:val="8c697e43"/>
+    <w:nsid w:val="693ee4c6"/>
     <w:multiLevelType w:val="multilevel"/>
     <w:lvl w:ilvl="0">
       <w:numFmt w:val="bullet"/>

</xml_diff>